<commit_message>
Retter synopsis for stavefejl
</commit_message>
<xml_diff>
--- a/synopsis_p1.docx
+++ b/synopsis_p1.docx
@@ -1,6 +1,6 @@
 
 <file path=word/document.xml><?xml version="1.0" encoding="utf-8"?>
-<w:document xmlns:wpc="http://schemas.microsoft.com/office/word/2010/wordprocessingCanvas" xmlns:mc="http://schemas.openxmlformats.org/markup-compatibility/2006" xmlns:o="urn:schemas-microsoft-com:office:office" xmlns:r="http://schemas.openxmlformats.org/officeDocument/2006/relationships" xmlns:m="http://schemas.openxmlformats.org/officeDocument/2006/math" xmlns:v="urn:schemas-microsoft-com:vml" xmlns:wp14="http://schemas.microsoft.com/office/word/2010/wordprocessingDrawing" xmlns:wp="http://schemas.openxmlformats.org/drawingml/2006/wordprocessingDrawing" xmlns:w10="urn:schemas-microsoft-com:office:word" xmlns:w="http://schemas.openxmlformats.org/wordprocessingml/2006/main" xmlns:w14="http://schemas.microsoft.com/office/word/2010/wordml" xmlns:wpg="http://schemas.microsoft.com/office/word/2010/wordprocessingGroup" xmlns:wpi="http://schemas.microsoft.com/office/word/2010/wordprocessingInk" xmlns:wne="http://schemas.microsoft.com/office/word/2006/wordml" xmlns:wps="http://schemas.microsoft.com/office/word/2010/wordprocessingShape" mc:Ignorable="w14 wp14">
+<w:document xmlns:wpc="http://schemas.microsoft.com/office/word/2010/wordprocessingCanvas" xmlns:mo="http://schemas.microsoft.com/office/mac/office/2008/main" xmlns:mc="http://schemas.openxmlformats.org/markup-compatibility/2006" xmlns:mv="urn:schemas-microsoft-com:mac:vml" xmlns:o="urn:schemas-microsoft-com:office:office" xmlns:r="http://schemas.openxmlformats.org/officeDocument/2006/relationships" xmlns:m="http://schemas.openxmlformats.org/officeDocument/2006/math" xmlns:v="urn:schemas-microsoft-com:vml" xmlns:wp14="http://schemas.microsoft.com/office/word/2010/wordprocessingDrawing" xmlns:wp="http://schemas.openxmlformats.org/drawingml/2006/wordprocessingDrawing" xmlns:w10="urn:schemas-microsoft-com:office:word" xmlns:w="http://schemas.openxmlformats.org/wordprocessingml/2006/main" xmlns:w14="http://schemas.microsoft.com/office/word/2010/wordml" xmlns:wpg="http://schemas.microsoft.com/office/word/2010/wordprocessingGroup" xmlns:wpi="http://schemas.microsoft.com/office/word/2010/wordprocessingInk" xmlns:wne="http://schemas.microsoft.com/office/word/2006/wordml" xmlns:wps="http://schemas.microsoft.com/office/word/2010/wordprocessingShape" mc:Ignorable="w14 wp14">
   <w:body>
     <w:p>
       <w:pPr>
@@ -326,31 +326,25 @@
         <w:t>d</w:t>
       </w:r>
       <w:r>
-        <w:t>breder sig fra en lampe uden først at købe og installere lampen”, analyserer relevansen, b</w:t>
+        <w:t>breder sig fra en lampe uden først at købe o</w:t>
+      </w:r>
+      <w:r>
+        <w:t>g installere lampen”, analyseres</w:t>
+      </w:r>
+      <w:r>
+        <w:t xml:space="preserve"> relevansen, b</w:t>
       </w:r>
       <w:r>
         <w:t>e</w:t>
       </w:r>
       <w:r>
-        <w:t>greberne, interessenterne og det initierende problems placering. Ud fra dette afgræ</w:t>
-      </w:r>
-      <w:r>
-        <w:t>n</w:t>
-      </w:r>
-      <w:r>
-        <w:t>ses der i problemformuleringen til det overordnede spørgsmål ”Hvordan kan vi lave et værktøj til e-butikker, som visualisere</w:t>
+        <w:t>greberne, interessenterne og det initierende problems placering. Ud fra dette afgrænses der i problemformuleringen til det overordnede spørgsmål ”Hvordan kan vi lave et værktøj til e-butikker, som visualisere</w:t>
       </w:r>
       <w:r>
         <w:t>r</w:t>
       </w:r>
       <w:r>
-        <w:t xml:space="preserve"> i</w:t>
-      </w:r>
-      <w:r>
-        <w:t>n</w:t>
-      </w:r>
-      <w:r>
-        <w:t>dendørslampers belysning for kunderne”. Herefter præsenteres et løsningsforslag, hvoraf krav til løsningen opstilles. I teoridiskussionen beskrives rotat</w:t>
+        <w:t xml:space="preserve"> indendørslampers belysning for kunderne”. Herefter præsenteres et løsningsforslag, hvoraf krav til løsningen opstilles. I teoridiskussionen beskrives rotat</w:t>
       </w:r>
       <w:r>
         <w:t>i</w:t>
@@ -362,13 +356,7 @@
         <w:t>p</w:t>
       </w:r>
       <w:r>
-        <w:t>tim</w:t>
-      </w:r>
-      <w:r>
-        <w:t>e</w:t>
-      </w:r>
-      <w:r>
-        <w:t xml:space="preserve">ring af en </w:t>
+        <w:t xml:space="preserve">timering af en </w:t>
       </w:r>
       <w:proofErr w:type="spellStart"/>
       <w:r>
@@ -404,780 +392,781 @@
       </w:r>
       <w:proofErr w:type="spellEnd"/>
       <w:r>
-        <w:t xml:space="preserve"> et billede af en lampe og dens belysning med brugerbestemt synsvi</w:t>
-      </w:r>
-      <w:r>
-        <w:t>n</w:t>
-      </w:r>
-      <w:r>
-        <w:t>kel og farvetemperatur. Koden bag værktøjet dok</w:t>
+        <w:t xml:space="preserve"> et billede af en lampe og dens belysning med brugerbestemt synsvinkel og farvetemperatur. Koden bag værktøjet dok</w:t>
       </w:r>
       <w:r>
         <w:t>u</w:t>
       </w:r>
       <w:r>
-        <w:t>menteres og testes. På baggrund af diskussion konkluderes der, at der i proje</w:t>
-      </w:r>
-      <w:r>
-        <w:t>k</w:t>
-      </w:r>
-      <w:r>
-        <w:t>tet er taget de første skridt mod at udvikle et værktøj, der v</w:t>
-      </w:r>
-      <w:r>
-        <w:t>i</w:t>
-      </w:r>
-      <w:r>
-        <w:t>sualiserer og dens belysning, når kunder han</w:t>
-      </w:r>
-      <w:r>
-        <w:t>d</w:t>
-      </w:r>
-      <w:r>
-        <w:t>ler på en e-butiks hjemm</w:t>
-      </w:r>
-      <w:r>
-        <w:t>e</w:t>
-      </w:r>
-      <w:r>
-        <w:t>side.</w:t>
-      </w:r>
-    </w:p>
-    <w:p>
-      <w:pPr>
-        <w:tabs>
-          <w:tab w:val="left" w:pos="-567"/>
-          <w:tab w:val="left" w:pos="283"/>
-          <w:tab w:val="left" w:pos="1133"/>
-          <w:tab w:val="left" w:pos="1983"/>
-          <w:tab w:val="left" w:pos="2833"/>
-          <w:tab w:val="left" w:pos="3683"/>
-          <w:tab w:val="left" w:pos="4533"/>
-          <w:tab w:val="left" w:pos="5383"/>
-          <w:tab w:val="left" w:pos="6233"/>
-          <w:tab w:val="left" w:pos="7083"/>
-          <w:tab w:val="left" w:pos="7933"/>
-          <w:tab w:val="left" w:pos="8783"/>
-        </w:tabs>
-        <w:spacing w:line="312" w:lineRule="auto"/>
-        <w:ind w:left="283" w:right="283"/>
-        <w:jc w:val="both"/>
-        <w:rPr>
-          <w:sz w:val="28"/>
-        </w:rPr>
-      </w:pPr>
-      <w:r>
-        <w:rPr>
-          <w:b/>
-          <w:sz w:val="28"/>
-        </w:rPr>
-        <w:t>Deltagere:</w:t>
-      </w:r>
-      <w:r>
-        <w:rPr>
-          <w:sz w:val="28"/>
-        </w:rPr>
-        <w:t xml:space="preserve"> </w:t>
-      </w:r>
-    </w:p>
-    <w:p>
-      <w:pPr>
-        <w:tabs>
-          <w:tab w:val="left" w:pos="-567"/>
-          <w:tab w:val="left" w:pos="283"/>
-          <w:tab w:val="left" w:pos="1133"/>
-          <w:tab w:val="left" w:pos="1983"/>
-          <w:tab w:val="left" w:pos="2833"/>
-          <w:tab w:val="left" w:pos="3683"/>
-          <w:tab w:val="left" w:pos="4533"/>
-          <w:tab w:val="left" w:pos="5383"/>
-          <w:tab w:val="left" w:pos="6233"/>
-          <w:tab w:val="left" w:pos="7083"/>
-          <w:tab w:val="left" w:pos="7933"/>
-          <w:tab w:val="left" w:pos="8783"/>
-        </w:tabs>
-        <w:spacing w:line="312" w:lineRule="auto"/>
-        <w:ind w:left="283" w:right="283"/>
-        <w:jc w:val="both"/>
-        <w:rPr>
-          <w:sz w:val="28"/>
-        </w:rPr>
-      </w:pPr>
-      <w:r>
-        <w:rPr>
-          <w:sz w:val="28"/>
-        </w:rPr>
-        <w:t>Morten Rask Andersen</w:t>
-      </w:r>
-    </w:p>
-    <w:p>
-      <w:pPr>
-        <w:tabs>
-          <w:tab w:val="left" w:pos="-567"/>
-          <w:tab w:val="left" w:pos="283"/>
-          <w:tab w:val="left" w:pos="1133"/>
-          <w:tab w:val="left" w:pos="1983"/>
-          <w:tab w:val="left" w:pos="2833"/>
-          <w:tab w:val="left" w:pos="3683"/>
-          <w:tab w:val="left" w:pos="4533"/>
-          <w:tab w:val="left" w:pos="5383"/>
-          <w:tab w:val="left" w:pos="6233"/>
-          <w:tab w:val="left" w:pos="7083"/>
-          <w:tab w:val="left" w:pos="7933"/>
-          <w:tab w:val="left" w:pos="8783"/>
-        </w:tabs>
-        <w:spacing w:line="312" w:lineRule="auto"/>
-        <w:ind w:left="283" w:right="283"/>
-        <w:jc w:val="both"/>
-        <w:rPr>
-          <w:sz w:val="28"/>
-        </w:rPr>
-      </w:pPr>
-      <w:r>
-        <w:rPr>
-          <w:sz w:val="28"/>
-        </w:rPr>
-        <w:t>Anton Christensen</w:t>
-      </w:r>
-    </w:p>
-    <w:p>
-      <w:pPr>
-        <w:tabs>
-          <w:tab w:val="left" w:pos="-567"/>
-          <w:tab w:val="left" w:pos="283"/>
-          <w:tab w:val="left" w:pos="1133"/>
-          <w:tab w:val="left" w:pos="1983"/>
-          <w:tab w:val="left" w:pos="2833"/>
-          <w:tab w:val="left" w:pos="3683"/>
-          <w:tab w:val="left" w:pos="4533"/>
-          <w:tab w:val="left" w:pos="5383"/>
-          <w:tab w:val="left" w:pos="6233"/>
-          <w:tab w:val="left" w:pos="7083"/>
-          <w:tab w:val="left" w:pos="7933"/>
-          <w:tab w:val="left" w:pos="8783"/>
-        </w:tabs>
-        <w:spacing w:line="312" w:lineRule="auto"/>
-        <w:ind w:left="283" w:right="283"/>
-        <w:jc w:val="both"/>
-        <w:rPr>
-          <w:sz w:val="28"/>
-          <w:lang w:val="en-US"/>
-        </w:rPr>
-      </w:pPr>
-      <w:r>
-        <w:rPr>
-          <w:sz w:val="28"/>
-          <w:lang w:val="en-US"/>
-        </w:rPr>
-        <w:t xml:space="preserve">Lasse </w:t>
-      </w:r>
-      <w:proofErr w:type="spellStart"/>
-      <w:r>
-        <w:rPr>
-          <w:sz w:val="28"/>
-          <w:lang w:val="en-US"/>
-        </w:rPr>
-        <w:t>Fribo</w:t>
-      </w:r>
-      <w:proofErr w:type="spellEnd"/>
-      <w:r>
-        <w:rPr>
-          <w:sz w:val="28"/>
-          <w:lang w:val="en-US"/>
-        </w:rPr>
-        <w:t xml:space="preserve"> Gadegaard</w:t>
-      </w:r>
-    </w:p>
-    <w:p>
-      <w:pPr>
-        <w:tabs>
-          <w:tab w:val="left" w:pos="-567"/>
-          <w:tab w:val="left" w:pos="283"/>
-          <w:tab w:val="left" w:pos="1133"/>
-          <w:tab w:val="left" w:pos="1983"/>
-          <w:tab w:val="left" w:pos="2833"/>
-          <w:tab w:val="left" w:pos="3683"/>
-          <w:tab w:val="left" w:pos="4533"/>
-          <w:tab w:val="left" w:pos="5383"/>
-          <w:tab w:val="left" w:pos="6233"/>
-          <w:tab w:val="left" w:pos="7083"/>
-          <w:tab w:val="left" w:pos="7933"/>
-          <w:tab w:val="left" w:pos="8783"/>
-        </w:tabs>
-        <w:spacing w:line="312" w:lineRule="auto"/>
-        <w:ind w:left="283" w:right="283"/>
-        <w:jc w:val="both"/>
-        <w:rPr>
-          <w:sz w:val="28"/>
-          <w:lang w:val="en-US"/>
-        </w:rPr>
-      </w:pPr>
-      <w:r>
-        <w:rPr>
-          <w:sz w:val="28"/>
-          <w:lang w:val="en-US"/>
-        </w:rPr>
-        <w:t xml:space="preserve">Christian </w:t>
-      </w:r>
-      <w:proofErr w:type="spellStart"/>
-      <w:r>
-        <w:rPr>
-          <w:sz w:val="28"/>
-          <w:lang w:val="en-US"/>
-        </w:rPr>
-        <w:t>Mønsted</w:t>
-      </w:r>
-      <w:proofErr w:type="spellEnd"/>
-      <w:r>
-        <w:rPr>
-          <w:sz w:val="28"/>
-          <w:lang w:val="en-US"/>
-        </w:rPr>
-        <w:t xml:space="preserve"> </w:t>
-      </w:r>
-      <w:proofErr w:type="spellStart"/>
-      <w:r>
-        <w:rPr>
-          <w:sz w:val="28"/>
-          <w:lang w:val="en-US"/>
-        </w:rPr>
-        <w:t>Grünberg</w:t>
-      </w:r>
-      <w:proofErr w:type="spellEnd"/>
-    </w:p>
-    <w:p>
-      <w:pPr>
-        <w:tabs>
-          <w:tab w:val="left" w:pos="-567"/>
-          <w:tab w:val="left" w:pos="283"/>
-          <w:tab w:val="left" w:pos="1133"/>
-          <w:tab w:val="left" w:pos="1983"/>
-          <w:tab w:val="left" w:pos="2833"/>
-          <w:tab w:val="left" w:pos="3683"/>
-          <w:tab w:val="left" w:pos="4533"/>
-          <w:tab w:val="left" w:pos="5383"/>
-          <w:tab w:val="left" w:pos="6233"/>
-          <w:tab w:val="left" w:pos="7083"/>
-          <w:tab w:val="left" w:pos="7933"/>
-          <w:tab w:val="left" w:pos="8783"/>
-        </w:tabs>
-        <w:spacing w:line="312" w:lineRule="auto"/>
-        <w:ind w:left="283" w:right="283"/>
-        <w:jc w:val="both"/>
-        <w:rPr>
-          <w:sz w:val="28"/>
-          <w:lang w:val="en-US"/>
-        </w:rPr>
-      </w:pPr>
-      <w:r>
-        <w:rPr>
-          <w:sz w:val="28"/>
-          <w:lang w:val="en-US"/>
-        </w:rPr>
-        <w:t>Mathias Ibsen</w:t>
-      </w:r>
-    </w:p>
-    <w:p>
-      <w:pPr>
-        <w:tabs>
-          <w:tab w:val="left" w:pos="-567"/>
-          <w:tab w:val="left" w:pos="283"/>
-          <w:tab w:val="left" w:pos="1133"/>
-          <w:tab w:val="left" w:pos="1983"/>
-          <w:tab w:val="left" w:pos="2833"/>
-          <w:tab w:val="left" w:pos="3683"/>
-          <w:tab w:val="left" w:pos="4533"/>
-          <w:tab w:val="left" w:pos="5383"/>
-          <w:tab w:val="left" w:pos="6233"/>
-          <w:tab w:val="left" w:pos="7083"/>
-          <w:tab w:val="left" w:pos="7933"/>
-          <w:tab w:val="left" w:pos="8783"/>
-        </w:tabs>
-        <w:spacing w:line="312" w:lineRule="auto"/>
-        <w:ind w:left="283" w:right="283"/>
-        <w:jc w:val="both"/>
-        <w:rPr>
-          <w:sz w:val="28"/>
-        </w:rPr>
-      </w:pPr>
-      <w:r>
-        <w:rPr>
-          <w:sz w:val="28"/>
-        </w:rPr>
-        <w:t>Mathias Rohde Pihl</w:t>
-      </w:r>
-    </w:p>
-    <w:p>
-      <w:pPr>
-        <w:tabs>
-          <w:tab w:val="left" w:pos="-567"/>
-          <w:tab w:val="left" w:pos="283"/>
-          <w:tab w:val="left" w:pos="1133"/>
-          <w:tab w:val="left" w:pos="1983"/>
-          <w:tab w:val="left" w:pos="2833"/>
-          <w:tab w:val="left" w:pos="3683"/>
-          <w:tab w:val="left" w:pos="4533"/>
-          <w:tab w:val="left" w:pos="5383"/>
-          <w:tab w:val="left" w:pos="6233"/>
-          <w:tab w:val="left" w:pos="7083"/>
-          <w:tab w:val="left" w:pos="7933"/>
-          <w:tab w:val="left" w:pos="8783"/>
-        </w:tabs>
-        <w:spacing w:line="312" w:lineRule="auto"/>
-        <w:ind w:left="283" w:right="283"/>
-        <w:jc w:val="both"/>
-        <w:rPr>
-          <w:b/>
-          <w:sz w:val="28"/>
-        </w:rPr>
-      </w:pPr>
-    </w:p>
-    <w:p>
-      <w:pPr>
-        <w:tabs>
-          <w:tab w:val="left" w:pos="-567"/>
-          <w:tab w:val="left" w:pos="283"/>
-          <w:tab w:val="left" w:pos="1133"/>
-          <w:tab w:val="left" w:pos="1983"/>
-          <w:tab w:val="left" w:pos="2833"/>
-          <w:tab w:val="left" w:pos="3683"/>
-          <w:tab w:val="left" w:pos="4533"/>
-          <w:tab w:val="left" w:pos="5383"/>
-          <w:tab w:val="left" w:pos="6233"/>
-          <w:tab w:val="left" w:pos="7083"/>
-          <w:tab w:val="left" w:pos="7933"/>
-          <w:tab w:val="left" w:pos="8783"/>
-        </w:tabs>
-        <w:spacing w:line="312" w:lineRule="auto"/>
-        <w:ind w:left="283" w:right="283"/>
-        <w:jc w:val="both"/>
-        <w:rPr>
-          <w:b/>
-          <w:sz w:val="28"/>
-        </w:rPr>
-      </w:pPr>
-    </w:p>
-    <w:p>
-      <w:pPr>
-        <w:tabs>
-          <w:tab w:val="left" w:pos="-567"/>
-          <w:tab w:val="left" w:pos="283"/>
-          <w:tab w:val="left" w:pos="1133"/>
-          <w:tab w:val="left" w:pos="1983"/>
-          <w:tab w:val="left" w:pos="2833"/>
-          <w:tab w:val="left" w:pos="3683"/>
-          <w:tab w:val="left" w:pos="4533"/>
-          <w:tab w:val="left" w:pos="5383"/>
-          <w:tab w:val="left" w:pos="6233"/>
-          <w:tab w:val="left" w:pos="7083"/>
-          <w:tab w:val="left" w:pos="7933"/>
-          <w:tab w:val="left" w:pos="8783"/>
-        </w:tabs>
-        <w:spacing w:line="312" w:lineRule="auto"/>
-        <w:ind w:left="283" w:right="283"/>
-        <w:jc w:val="both"/>
-        <w:rPr>
-          <w:b/>
-          <w:sz w:val="28"/>
-        </w:rPr>
-      </w:pPr>
-      <w:r>
-        <w:rPr>
-          <w:b/>
-          <w:sz w:val="28"/>
-        </w:rPr>
-        <w:t>Vejledere:</w:t>
-      </w:r>
-    </w:p>
-    <w:p>
-      <w:pPr>
-        <w:tabs>
-          <w:tab w:val="left" w:pos="-567"/>
-          <w:tab w:val="left" w:pos="283"/>
-          <w:tab w:val="left" w:pos="1133"/>
-          <w:tab w:val="left" w:pos="1983"/>
-          <w:tab w:val="left" w:pos="2833"/>
-          <w:tab w:val="left" w:pos="3683"/>
-          <w:tab w:val="left" w:pos="4533"/>
-          <w:tab w:val="left" w:pos="5383"/>
-          <w:tab w:val="left" w:pos="6233"/>
-          <w:tab w:val="left" w:pos="7083"/>
-          <w:tab w:val="left" w:pos="7933"/>
-          <w:tab w:val="left" w:pos="8783"/>
-        </w:tabs>
-        <w:spacing w:line="312" w:lineRule="auto"/>
-        <w:ind w:left="283" w:right="283"/>
-        <w:jc w:val="both"/>
-        <w:rPr>
-          <w:sz w:val="28"/>
-        </w:rPr>
-      </w:pPr>
-      <w:r>
-        <w:rPr>
-          <w:sz w:val="28"/>
-        </w:rPr>
-        <w:t>Hovedvejleder:</w:t>
-      </w:r>
-    </w:p>
-    <w:p>
-      <w:pPr>
-        <w:tabs>
-          <w:tab w:val="left" w:pos="-567"/>
-          <w:tab w:val="left" w:pos="283"/>
-          <w:tab w:val="left" w:pos="1133"/>
-          <w:tab w:val="left" w:pos="1983"/>
-          <w:tab w:val="left" w:pos="2833"/>
-          <w:tab w:val="left" w:pos="3683"/>
-          <w:tab w:val="left" w:pos="4533"/>
-          <w:tab w:val="left" w:pos="5383"/>
-          <w:tab w:val="left" w:pos="6233"/>
-          <w:tab w:val="left" w:pos="7083"/>
-          <w:tab w:val="left" w:pos="7933"/>
-          <w:tab w:val="left" w:pos="8783"/>
-        </w:tabs>
-        <w:spacing w:line="312" w:lineRule="auto"/>
-        <w:ind w:left="283" w:right="283"/>
-        <w:jc w:val="both"/>
-        <w:rPr>
-          <w:sz w:val="28"/>
-        </w:rPr>
-      </w:pPr>
-      <w:r>
-        <w:rPr>
-          <w:sz w:val="28"/>
-        </w:rPr>
-        <w:t>Benjamin Bjerre Krogh</w:t>
-      </w:r>
-    </w:p>
-    <w:p>
-      <w:pPr>
-        <w:tabs>
-          <w:tab w:val="left" w:pos="-567"/>
-          <w:tab w:val="left" w:pos="283"/>
-          <w:tab w:val="left" w:pos="1133"/>
-          <w:tab w:val="left" w:pos="1983"/>
-          <w:tab w:val="left" w:pos="2833"/>
-          <w:tab w:val="left" w:pos="3683"/>
-          <w:tab w:val="left" w:pos="4533"/>
-          <w:tab w:val="left" w:pos="5383"/>
-          <w:tab w:val="left" w:pos="6233"/>
-          <w:tab w:val="left" w:pos="7083"/>
-          <w:tab w:val="left" w:pos="7933"/>
-          <w:tab w:val="left" w:pos="8783"/>
-        </w:tabs>
-        <w:spacing w:line="312" w:lineRule="auto"/>
-        <w:ind w:left="283" w:right="283"/>
-        <w:jc w:val="both"/>
-        <w:rPr>
-          <w:sz w:val="28"/>
-        </w:rPr>
-      </w:pPr>
-    </w:p>
-    <w:p>
-      <w:pPr>
-        <w:tabs>
-          <w:tab w:val="left" w:pos="-567"/>
-          <w:tab w:val="left" w:pos="283"/>
-          <w:tab w:val="left" w:pos="1133"/>
-          <w:tab w:val="left" w:pos="1983"/>
-          <w:tab w:val="left" w:pos="2833"/>
-          <w:tab w:val="left" w:pos="3683"/>
-          <w:tab w:val="left" w:pos="4533"/>
-          <w:tab w:val="left" w:pos="5383"/>
-          <w:tab w:val="left" w:pos="6233"/>
-          <w:tab w:val="left" w:pos="7083"/>
-          <w:tab w:val="left" w:pos="7933"/>
-          <w:tab w:val="left" w:pos="8783"/>
-        </w:tabs>
-        <w:spacing w:line="312" w:lineRule="auto"/>
-        <w:ind w:left="283" w:right="283"/>
-        <w:jc w:val="both"/>
-        <w:rPr>
-          <w:sz w:val="28"/>
-        </w:rPr>
-      </w:pPr>
-      <w:proofErr w:type="spellStart"/>
-      <w:r>
-        <w:rPr>
-          <w:sz w:val="28"/>
-        </w:rPr>
-        <w:t>Bivejleder</w:t>
-      </w:r>
-      <w:proofErr w:type="spellEnd"/>
-      <w:r>
-        <w:rPr>
-          <w:sz w:val="28"/>
-        </w:rPr>
-        <w:t xml:space="preserve">: </w:t>
-      </w:r>
-    </w:p>
-    <w:p>
-      <w:pPr>
-        <w:tabs>
-          <w:tab w:val="left" w:pos="-567"/>
-          <w:tab w:val="left" w:pos="283"/>
-          <w:tab w:val="left" w:pos="1133"/>
-          <w:tab w:val="left" w:pos="1983"/>
-          <w:tab w:val="left" w:pos="2833"/>
-          <w:tab w:val="left" w:pos="3683"/>
-          <w:tab w:val="left" w:pos="4533"/>
-          <w:tab w:val="left" w:pos="5383"/>
-          <w:tab w:val="left" w:pos="6233"/>
-          <w:tab w:val="left" w:pos="7083"/>
-          <w:tab w:val="left" w:pos="7933"/>
-          <w:tab w:val="left" w:pos="8783"/>
-        </w:tabs>
-        <w:spacing w:line="312" w:lineRule="auto"/>
-        <w:ind w:left="283" w:right="283"/>
-        <w:jc w:val="both"/>
-        <w:rPr>
-          <w:sz w:val="28"/>
-        </w:rPr>
-      </w:pPr>
-      <w:r>
-        <w:rPr>
-          <w:sz w:val="28"/>
-        </w:rPr>
-        <w:t>Anette Grunwald</w:t>
-      </w:r>
-    </w:p>
-    <w:p>
-      <w:pPr>
-        <w:tabs>
-          <w:tab w:val="left" w:pos="-567"/>
-          <w:tab w:val="left" w:pos="283"/>
-          <w:tab w:val="left" w:pos="1133"/>
-          <w:tab w:val="left" w:pos="1983"/>
-          <w:tab w:val="left" w:pos="2833"/>
-          <w:tab w:val="left" w:pos="3683"/>
-          <w:tab w:val="left" w:pos="4533"/>
-          <w:tab w:val="left" w:pos="5383"/>
-          <w:tab w:val="left" w:pos="6233"/>
-          <w:tab w:val="left" w:pos="7083"/>
-          <w:tab w:val="left" w:pos="7933"/>
-          <w:tab w:val="left" w:pos="8783"/>
-        </w:tabs>
-        <w:ind w:left="283" w:right="283"/>
-        <w:jc w:val="both"/>
-        <w:rPr>
-          <w:b/>
-          <w:sz w:val="28"/>
-        </w:rPr>
-      </w:pPr>
-    </w:p>
-    <w:p>
-      <w:pPr>
-        <w:tabs>
-          <w:tab w:val="left" w:pos="-567"/>
-          <w:tab w:val="left" w:pos="283"/>
-          <w:tab w:val="left" w:pos="1133"/>
-          <w:tab w:val="left" w:pos="1983"/>
-          <w:tab w:val="left" w:pos="2833"/>
-          <w:tab w:val="left" w:pos="3683"/>
-          <w:tab w:val="left" w:pos="4533"/>
-          <w:tab w:val="left" w:pos="5383"/>
-          <w:tab w:val="left" w:pos="6233"/>
-          <w:tab w:val="left" w:pos="7083"/>
-          <w:tab w:val="left" w:pos="7933"/>
-          <w:tab w:val="left" w:pos="8783"/>
-        </w:tabs>
-        <w:ind w:left="283" w:right="283"/>
-        <w:jc w:val="both"/>
-        <w:rPr>
-          <w:b/>
-          <w:sz w:val="28"/>
-        </w:rPr>
-      </w:pPr>
-    </w:p>
-    <w:p>
-      <w:pPr>
-        <w:tabs>
-          <w:tab w:val="left" w:pos="-567"/>
-          <w:tab w:val="left" w:pos="283"/>
-          <w:tab w:val="left" w:pos="1133"/>
-          <w:tab w:val="left" w:pos="1983"/>
-          <w:tab w:val="left" w:pos="2833"/>
-          <w:tab w:val="left" w:pos="3683"/>
-          <w:tab w:val="left" w:pos="4533"/>
-          <w:tab w:val="left" w:pos="5383"/>
-          <w:tab w:val="left" w:pos="6233"/>
-          <w:tab w:val="left" w:pos="7083"/>
-          <w:tab w:val="left" w:pos="7933"/>
-          <w:tab w:val="left" w:pos="8783"/>
-        </w:tabs>
-        <w:ind w:left="283" w:right="283"/>
-        <w:jc w:val="both"/>
-        <w:rPr>
-          <w:sz w:val="28"/>
-        </w:rPr>
-      </w:pPr>
-      <w:r>
-        <w:rPr>
-          <w:b/>
-          <w:sz w:val="28"/>
-        </w:rPr>
-        <w:t>Oplagstal:</w:t>
-      </w:r>
-      <w:r>
-        <w:rPr>
-          <w:b/>
-          <w:sz w:val="28"/>
-        </w:rPr>
-        <w:t xml:space="preserve"> </w:t>
-      </w:r>
-      <w:r>
-        <w:rPr>
-          <w:sz w:val="28"/>
-        </w:rPr>
-        <w:t>9</w:t>
-      </w:r>
-    </w:p>
-    <w:p>
-      <w:pPr>
-        <w:tabs>
-          <w:tab w:val="left" w:pos="-567"/>
-          <w:tab w:val="left" w:pos="283"/>
-          <w:tab w:val="left" w:pos="1133"/>
-          <w:tab w:val="left" w:pos="1983"/>
-          <w:tab w:val="left" w:pos="2833"/>
-          <w:tab w:val="left" w:pos="3683"/>
-          <w:tab w:val="left" w:pos="4533"/>
-          <w:tab w:val="left" w:pos="5383"/>
-          <w:tab w:val="left" w:pos="6233"/>
-          <w:tab w:val="left" w:pos="7083"/>
-          <w:tab w:val="left" w:pos="7933"/>
-          <w:tab w:val="left" w:pos="8783"/>
-        </w:tabs>
-        <w:ind w:left="283" w:right="283"/>
-        <w:jc w:val="both"/>
-        <w:rPr>
-          <w:b/>
-          <w:sz w:val="28"/>
-        </w:rPr>
-      </w:pPr>
-      <w:r>
-        <w:rPr>
-          <w:b/>
-          <w:sz w:val="28"/>
-        </w:rPr>
-        <w:t>Sideantal:</w:t>
-      </w:r>
-      <w:r>
-        <w:rPr>
-          <w:b/>
-          <w:sz w:val="28"/>
-        </w:rPr>
-        <w:t xml:space="preserve"> </w:t>
-      </w:r>
-      <w:r>
-        <w:rPr>
-          <w:sz w:val="28"/>
-        </w:rPr>
-        <w:t>77</w:t>
-      </w:r>
-    </w:p>
-    <w:p>
-      <w:pPr>
-        <w:tabs>
-          <w:tab w:val="left" w:pos="-567"/>
-          <w:tab w:val="left" w:pos="283"/>
-          <w:tab w:val="left" w:pos="1133"/>
-          <w:tab w:val="left" w:pos="1983"/>
-          <w:tab w:val="left" w:pos="2833"/>
-          <w:tab w:val="left" w:pos="3683"/>
-          <w:tab w:val="left" w:pos="4533"/>
-          <w:tab w:val="left" w:pos="5383"/>
-          <w:tab w:val="left" w:pos="6233"/>
-          <w:tab w:val="left" w:pos="7083"/>
-          <w:tab w:val="left" w:pos="7933"/>
-          <w:tab w:val="left" w:pos="8783"/>
-        </w:tabs>
-        <w:ind w:left="283" w:right="283"/>
-        <w:jc w:val="both"/>
-        <w:rPr>
-          <w:b/>
-          <w:sz w:val="28"/>
-        </w:rPr>
-      </w:pPr>
-      <w:r>
-        <w:rPr>
-          <w:b/>
-          <w:sz w:val="28"/>
-        </w:rPr>
-        <w:t>Bilagsantal og -art:</w:t>
-      </w:r>
-      <w:r>
-        <w:rPr>
-          <w:b/>
-          <w:sz w:val="28"/>
-        </w:rPr>
-        <w:t xml:space="preserve"> </w:t>
-      </w:r>
-      <w:r>
-        <w:rPr>
-          <w:sz w:val="28"/>
-        </w:rPr>
-        <w:t>5</w:t>
-      </w:r>
-      <w:r>
-        <w:rPr>
-          <w:sz w:val="28"/>
-        </w:rPr>
-        <w:t xml:space="preserve"> </w:t>
-      </w:r>
-      <w:r>
-        <w:rPr>
-          <w:sz w:val="28"/>
-        </w:rPr>
-        <w:t>x papir</w:t>
-      </w:r>
-    </w:p>
-    <w:p>
-      <w:pPr>
-        <w:tabs>
-          <w:tab w:val="left" w:pos="-567"/>
-          <w:tab w:val="left" w:pos="283"/>
-          <w:tab w:val="left" w:pos="1133"/>
-          <w:tab w:val="left" w:pos="1983"/>
-          <w:tab w:val="left" w:pos="2833"/>
-          <w:tab w:val="left" w:pos="3683"/>
-          <w:tab w:val="left" w:pos="4533"/>
-          <w:tab w:val="left" w:pos="5383"/>
-          <w:tab w:val="left" w:pos="6233"/>
-          <w:tab w:val="left" w:pos="7083"/>
-          <w:tab w:val="left" w:pos="7933"/>
-          <w:tab w:val="left" w:pos="8783"/>
-        </w:tabs>
-        <w:ind w:left="283" w:right="283"/>
-        <w:jc w:val="both"/>
-        <w:rPr>
-          <w:sz w:val="28"/>
-        </w:rPr>
-      </w:pPr>
-      <w:r>
-        <w:rPr>
-          <w:b/>
-          <w:sz w:val="28"/>
-        </w:rPr>
-        <w:t>Afsluttet den</w:t>
-      </w:r>
-      <w:r>
-        <w:rPr>
-          <w:b/>
-          <w:sz w:val="28"/>
-        </w:rPr>
-        <w:t xml:space="preserve">: </w:t>
-      </w:r>
-      <w:proofErr w:type="gramStart"/>
-      <w:r>
-        <w:rPr>
-          <w:sz w:val="28"/>
-        </w:rPr>
-        <w:t>18/12-2015</w:t>
+        <w:t>menteres og testes.</w:t>
       </w:r>
       <w:bookmarkStart w:id="0" w:name="_GoBack"/>
       <w:bookmarkEnd w:id="0"/>
-      <w:proofErr w:type="gramEnd"/>
+      <w:r>
+        <w:t xml:space="preserve"> På baggrund af diskuss</w:t>
+      </w:r>
+      <w:r>
+        <w:t>i</w:t>
+      </w:r>
+      <w:r>
+        <w:t>on konklud</w:t>
+      </w:r>
+      <w:r>
+        <w:t>e</w:t>
+      </w:r>
+      <w:r>
+        <w:t>res der, at der i projektet er taget de første skridt mod at udvikle et værktøj, der v</w:t>
+      </w:r>
+      <w:r>
+        <w:t>i</w:t>
+      </w:r>
+      <w:r>
+        <w:t xml:space="preserve">sualiserer </w:t>
+      </w:r>
+      <w:r>
+        <w:t xml:space="preserve">en lampe </w:t>
+      </w:r>
+      <w:r>
+        <w:t>og dens belysning, når kunder handler på en e-butiks hje</w:t>
+      </w:r>
+      <w:r>
+        <w:t>m</w:t>
+      </w:r>
+      <w:r>
+        <w:t>meside.</w:t>
+      </w:r>
+    </w:p>
+    <w:p>
+      <w:pPr>
+        <w:tabs>
+          <w:tab w:val="left" w:pos="-567"/>
+          <w:tab w:val="left" w:pos="283"/>
+          <w:tab w:val="left" w:pos="1133"/>
+          <w:tab w:val="left" w:pos="1983"/>
+          <w:tab w:val="left" w:pos="2833"/>
+          <w:tab w:val="left" w:pos="3683"/>
+          <w:tab w:val="left" w:pos="4533"/>
+          <w:tab w:val="left" w:pos="5383"/>
+          <w:tab w:val="left" w:pos="6233"/>
+          <w:tab w:val="left" w:pos="7083"/>
+          <w:tab w:val="left" w:pos="7933"/>
+          <w:tab w:val="left" w:pos="8783"/>
+        </w:tabs>
+        <w:spacing w:line="312" w:lineRule="auto"/>
+        <w:ind w:left="283" w:right="283"/>
+        <w:jc w:val="both"/>
+        <w:rPr>
+          <w:sz w:val="28"/>
+        </w:rPr>
+      </w:pPr>
+      <w:r>
+        <w:rPr>
+          <w:b/>
+          <w:sz w:val="28"/>
+        </w:rPr>
+        <w:t>Deltagere:</w:t>
+      </w:r>
+      <w:r>
+        <w:rPr>
+          <w:sz w:val="28"/>
+        </w:rPr>
+        <w:t xml:space="preserve"> </w:t>
+      </w:r>
+    </w:p>
+    <w:p>
+      <w:pPr>
+        <w:tabs>
+          <w:tab w:val="left" w:pos="-567"/>
+          <w:tab w:val="left" w:pos="283"/>
+          <w:tab w:val="left" w:pos="1133"/>
+          <w:tab w:val="left" w:pos="1983"/>
+          <w:tab w:val="left" w:pos="2833"/>
+          <w:tab w:val="left" w:pos="3683"/>
+          <w:tab w:val="left" w:pos="4533"/>
+          <w:tab w:val="left" w:pos="5383"/>
+          <w:tab w:val="left" w:pos="6233"/>
+          <w:tab w:val="left" w:pos="7083"/>
+          <w:tab w:val="left" w:pos="7933"/>
+          <w:tab w:val="left" w:pos="8783"/>
+        </w:tabs>
+        <w:spacing w:line="312" w:lineRule="auto"/>
+        <w:ind w:left="283" w:right="283"/>
+        <w:jc w:val="both"/>
+        <w:rPr>
+          <w:sz w:val="28"/>
+        </w:rPr>
+      </w:pPr>
+      <w:r>
+        <w:rPr>
+          <w:sz w:val="28"/>
+        </w:rPr>
+        <w:t>Morten Rask Andersen</w:t>
+      </w:r>
+    </w:p>
+    <w:p>
+      <w:pPr>
+        <w:tabs>
+          <w:tab w:val="left" w:pos="-567"/>
+          <w:tab w:val="left" w:pos="283"/>
+          <w:tab w:val="left" w:pos="1133"/>
+          <w:tab w:val="left" w:pos="1983"/>
+          <w:tab w:val="left" w:pos="2833"/>
+          <w:tab w:val="left" w:pos="3683"/>
+          <w:tab w:val="left" w:pos="4533"/>
+          <w:tab w:val="left" w:pos="5383"/>
+          <w:tab w:val="left" w:pos="6233"/>
+          <w:tab w:val="left" w:pos="7083"/>
+          <w:tab w:val="left" w:pos="7933"/>
+          <w:tab w:val="left" w:pos="8783"/>
+        </w:tabs>
+        <w:spacing w:line="312" w:lineRule="auto"/>
+        <w:ind w:left="283" w:right="283"/>
+        <w:jc w:val="both"/>
+        <w:rPr>
+          <w:sz w:val="28"/>
+        </w:rPr>
+      </w:pPr>
+      <w:r>
+        <w:rPr>
+          <w:sz w:val="28"/>
+        </w:rPr>
+        <w:t>Anton Christensen</w:t>
+      </w:r>
+    </w:p>
+    <w:p>
+      <w:pPr>
+        <w:tabs>
+          <w:tab w:val="left" w:pos="-567"/>
+          <w:tab w:val="left" w:pos="283"/>
+          <w:tab w:val="left" w:pos="1133"/>
+          <w:tab w:val="left" w:pos="1983"/>
+          <w:tab w:val="left" w:pos="2833"/>
+          <w:tab w:val="left" w:pos="3683"/>
+          <w:tab w:val="left" w:pos="4533"/>
+          <w:tab w:val="left" w:pos="5383"/>
+          <w:tab w:val="left" w:pos="6233"/>
+          <w:tab w:val="left" w:pos="7083"/>
+          <w:tab w:val="left" w:pos="7933"/>
+          <w:tab w:val="left" w:pos="8783"/>
+        </w:tabs>
+        <w:spacing w:line="312" w:lineRule="auto"/>
+        <w:ind w:left="283" w:right="283"/>
+        <w:jc w:val="both"/>
+        <w:rPr>
+          <w:sz w:val="28"/>
+          <w:lang w:val="en-US"/>
+        </w:rPr>
+      </w:pPr>
+      <w:r>
+        <w:rPr>
+          <w:sz w:val="28"/>
+          <w:lang w:val="en-US"/>
+        </w:rPr>
+        <w:t xml:space="preserve">Lasse </w:t>
+      </w:r>
+      <w:proofErr w:type="spellStart"/>
+      <w:r>
+        <w:rPr>
+          <w:sz w:val="28"/>
+          <w:lang w:val="en-US"/>
+        </w:rPr>
+        <w:t>Fribo</w:t>
+      </w:r>
+      <w:proofErr w:type="spellEnd"/>
+      <w:r>
+        <w:rPr>
+          <w:sz w:val="28"/>
+          <w:lang w:val="en-US"/>
+        </w:rPr>
+        <w:t xml:space="preserve"> Gadegaard</w:t>
+      </w:r>
+    </w:p>
+    <w:p>
+      <w:pPr>
+        <w:tabs>
+          <w:tab w:val="left" w:pos="-567"/>
+          <w:tab w:val="left" w:pos="283"/>
+          <w:tab w:val="left" w:pos="1133"/>
+          <w:tab w:val="left" w:pos="1983"/>
+          <w:tab w:val="left" w:pos="2833"/>
+          <w:tab w:val="left" w:pos="3683"/>
+          <w:tab w:val="left" w:pos="4533"/>
+          <w:tab w:val="left" w:pos="5383"/>
+          <w:tab w:val="left" w:pos="6233"/>
+          <w:tab w:val="left" w:pos="7083"/>
+          <w:tab w:val="left" w:pos="7933"/>
+          <w:tab w:val="left" w:pos="8783"/>
+        </w:tabs>
+        <w:spacing w:line="312" w:lineRule="auto"/>
+        <w:ind w:left="283" w:right="283"/>
+        <w:jc w:val="both"/>
+        <w:rPr>
+          <w:sz w:val="28"/>
+          <w:lang w:val="en-US"/>
+        </w:rPr>
+      </w:pPr>
+      <w:r>
+        <w:rPr>
+          <w:sz w:val="28"/>
+          <w:lang w:val="en-US"/>
+        </w:rPr>
+        <w:t xml:space="preserve">Christian </w:t>
+      </w:r>
+      <w:proofErr w:type="spellStart"/>
+      <w:r>
+        <w:rPr>
+          <w:sz w:val="28"/>
+          <w:lang w:val="en-US"/>
+        </w:rPr>
+        <w:t>Mønsted</w:t>
+      </w:r>
+      <w:proofErr w:type="spellEnd"/>
+      <w:r>
+        <w:rPr>
+          <w:sz w:val="28"/>
+          <w:lang w:val="en-US"/>
+        </w:rPr>
+        <w:t xml:space="preserve"> </w:t>
+      </w:r>
+      <w:proofErr w:type="spellStart"/>
+      <w:r>
+        <w:rPr>
+          <w:sz w:val="28"/>
+          <w:lang w:val="en-US"/>
+        </w:rPr>
+        <w:t>Grünberg</w:t>
+      </w:r>
+      <w:proofErr w:type="spellEnd"/>
+    </w:p>
+    <w:p>
+      <w:pPr>
+        <w:tabs>
+          <w:tab w:val="left" w:pos="-567"/>
+          <w:tab w:val="left" w:pos="283"/>
+          <w:tab w:val="left" w:pos="1133"/>
+          <w:tab w:val="left" w:pos="1983"/>
+          <w:tab w:val="left" w:pos="2833"/>
+          <w:tab w:val="left" w:pos="3683"/>
+          <w:tab w:val="left" w:pos="4533"/>
+          <w:tab w:val="left" w:pos="5383"/>
+          <w:tab w:val="left" w:pos="6233"/>
+          <w:tab w:val="left" w:pos="7083"/>
+          <w:tab w:val="left" w:pos="7933"/>
+          <w:tab w:val="left" w:pos="8783"/>
+        </w:tabs>
+        <w:spacing w:line="312" w:lineRule="auto"/>
+        <w:ind w:left="283" w:right="283"/>
+        <w:jc w:val="both"/>
+        <w:rPr>
+          <w:sz w:val="28"/>
+          <w:lang w:val="en-US"/>
+        </w:rPr>
+      </w:pPr>
+      <w:r>
+        <w:rPr>
+          <w:sz w:val="28"/>
+          <w:lang w:val="en-US"/>
+        </w:rPr>
+        <w:t>Mathias Ibsen</w:t>
+      </w:r>
+    </w:p>
+    <w:p>
+      <w:pPr>
+        <w:tabs>
+          <w:tab w:val="left" w:pos="-567"/>
+          <w:tab w:val="left" w:pos="283"/>
+          <w:tab w:val="left" w:pos="1133"/>
+          <w:tab w:val="left" w:pos="1983"/>
+          <w:tab w:val="left" w:pos="2833"/>
+          <w:tab w:val="left" w:pos="3683"/>
+          <w:tab w:val="left" w:pos="4533"/>
+          <w:tab w:val="left" w:pos="5383"/>
+          <w:tab w:val="left" w:pos="6233"/>
+          <w:tab w:val="left" w:pos="7083"/>
+          <w:tab w:val="left" w:pos="7933"/>
+          <w:tab w:val="left" w:pos="8783"/>
+        </w:tabs>
+        <w:spacing w:line="312" w:lineRule="auto"/>
+        <w:ind w:left="283" w:right="283"/>
+        <w:jc w:val="both"/>
+        <w:rPr>
+          <w:sz w:val="28"/>
+        </w:rPr>
+      </w:pPr>
+      <w:r>
+        <w:rPr>
+          <w:sz w:val="28"/>
+        </w:rPr>
+        <w:t>Mathias Rohde Pihl</w:t>
+      </w:r>
+    </w:p>
+    <w:p>
+      <w:pPr>
+        <w:tabs>
+          <w:tab w:val="left" w:pos="-567"/>
+          <w:tab w:val="left" w:pos="283"/>
+          <w:tab w:val="left" w:pos="1133"/>
+          <w:tab w:val="left" w:pos="1983"/>
+          <w:tab w:val="left" w:pos="2833"/>
+          <w:tab w:val="left" w:pos="3683"/>
+          <w:tab w:val="left" w:pos="4533"/>
+          <w:tab w:val="left" w:pos="5383"/>
+          <w:tab w:val="left" w:pos="6233"/>
+          <w:tab w:val="left" w:pos="7083"/>
+          <w:tab w:val="left" w:pos="7933"/>
+          <w:tab w:val="left" w:pos="8783"/>
+        </w:tabs>
+        <w:spacing w:line="312" w:lineRule="auto"/>
+        <w:ind w:left="283" w:right="283"/>
+        <w:jc w:val="both"/>
+        <w:rPr>
+          <w:b/>
+          <w:sz w:val="28"/>
+        </w:rPr>
+      </w:pPr>
+    </w:p>
+    <w:p>
+      <w:pPr>
+        <w:tabs>
+          <w:tab w:val="left" w:pos="-567"/>
+          <w:tab w:val="left" w:pos="283"/>
+          <w:tab w:val="left" w:pos="1133"/>
+          <w:tab w:val="left" w:pos="1983"/>
+          <w:tab w:val="left" w:pos="2833"/>
+          <w:tab w:val="left" w:pos="3683"/>
+          <w:tab w:val="left" w:pos="4533"/>
+          <w:tab w:val="left" w:pos="5383"/>
+          <w:tab w:val="left" w:pos="6233"/>
+          <w:tab w:val="left" w:pos="7083"/>
+          <w:tab w:val="left" w:pos="7933"/>
+          <w:tab w:val="left" w:pos="8783"/>
+        </w:tabs>
+        <w:spacing w:line="312" w:lineRule="auto"/>
+        <w:ind w:left="283" w:right="283"/>
+        <w:jc w:val="both"/>
+        <w:rPr>
+          <w:b/>
+          <w:sz w:val="28"/>
+        </w:rPr>
+      </w:pPr>
+    </w:p>
+    <w:p>
+      <w:pPr>
+        <w:tabs>
+          <w:tab w:val="left" w:pos="-567"/>
+          <w:tab w:val="left" w:pos="283"/>
+          <w:tab w:val="left" w:pos="1133"/>
+          <w:tab w:val="left" w:pos="1983"/>
+          <w:tab w:val="left" w:pos="2833"/>
+          <w:tab w:val="left" w:pos="3683"/>
+          <w:tab w:val="left" w:pos="4533"/>
+          <w:tab w:val="left" w:pos="5383"/>
+          <w:tab w:val="left" w:pos="6233"/>
+          <w:tab w:val="left" w:pos="7083"/>
+          <w:tab w:val="left" w:pos="7933"/>
+          <w:tab w:val="left" w:pos="8783"/>
+        </w:tabs>
+        <w:spacing w:line="312" w:lineRule="auto"/>
+        <w:ind w:left="283" w:right="283"/>
+        <w:jc w:val="both"/>
+        <w:rPr>
+          <w:b/>
+          <w:sz w:val="28"/>
+        </w:rPr>
+      </w:pPr>
+      <w:r>
+        <w:rPr>
+          <w:b/>
+          <w:sz w:val="28"/>
+        </w:rPr>
+        <w:t>Vejledere:</w:t>
+      </w:r>
+    </w:p>
+    <w:p>
+      <w:pPr>
+        <w:tabs>
+          <w:tab w:val="left" w:pos="-567"/>
+          <w:tab w:val="left" w:pos="283"/>
+          <w:tab w:val="left" w:pos="1133"/>
+          <w:tab w:val="left" w:pos="1983"/>
+          <w:tab w:val="left" w:pos="2833"/>
+          <w:tab w:val="left" w:pos="3683"/>
+          <w:tab w:val="left" w:pos="4533"/>
+          <w:tab w:val="left" w:pos="5383"/>
+          <w:tab w:val="left" w:pos="6233"/>
+          <w:tab w:val="left" w:pos="7083"/>
+          <w:tab w:val="left" w:pos="7933"/>
+          <w:tab w:val="left" w:pos="8783"/>
+        </w:tabs>
+        <w:spacing w:line="312" w:lineRule="auto"/>
+        <w:ind w:left="283" w:right="283"/>
+        <w:jc w:val="both"/>
+        <w:rPr>
+          <w:sz w:val="28"/>
+        </w:rPr>
+      </w:pPr>
+      <w:r>
+        <w:rPr>
+          <w:sz w:val="28"/>
+        </w:rPr>
+        <w:t>Hovedvejleder:</w:t>
+      </w:r>
+    </w:p>
+    <w:p>
+      <w:pPr>
+        <w:tabs>
+          <w:tab w:val="left" w:pos="-567"/>
+          <w:tab w:val="left" w:pos="283"/>
+          <w:tab w:val="left" w:pos="1133"/>
+          <w:tab w:val="left" w:pos="1983"/>
+          <w:tab w:val="left" w:pos="2833"/>
+          <w:tab w:val="left" w:pos="3683"/>
+          <w:tab w:val="left" w:pos="4533"/>
+          <w:tab w:val="left" w:pos="5383"/>
+          <w:tab w:val="left" w:pos="6233"/>
+          <w:tab w:val="left" w:pos="7083"/>
+          <w:tab w:val="left" w:pos="7933"/>
+          <w:tab w:val="left" w:pos="8783"/>
+        </w:tabs>
+        <w:spacing w:line="312" w:lineRule="auto"/>
+        <w:ind w:left="283" w:right="283"/>
+        <w:jc w:val="both"/>
+        <w:rPr>
+          <w:sz w:val="28"/>
+        </w:rPr>
+      </w:pPr>
+      <w:r>
+        <w:rPr>
+          <w:sz w:val="28"/>
+        </w:rPr>
+        <w:t>Benjamin Bjerre Krogh</w:t>
+      </w:r>
+    </w:p>
+    <w:p>
+      <w:pPr>
+        <w:tabs>
+          <w:tab w:val="left" w:pos="-567"/>
+          <w:tab w:val="left" w:pos="283"/>
+          <w:tab w:val="left" w:pos="1133"/>
+          <w:tab w:val="left" w:pos="1983"/>
+          <w:tab w:val="left" w:pos="2833"/>
+          <w:tab w:val="left" w:pos="3683"/>
+          <w:tab w:val="left" w:pos="4533"/>
+          <w:tab w:val="left" w:pos="5383"/>
+          <w:tab w:val="left" w:pos="6233"/>
+          <w:tab w:val="left" w:pos="7083"/>
+          <w:tab w:val="left" w:pos="7933"/>
+          <w:tab w:val="left" w:pos="8783"/>
+        </w:tabs>
+        <w:spacing w:line="312" w:lineRule="auto"/>
+        <w:ind w:left="283" w:right="283"/>
+        <w:jc w:val="both"/>
+        <w:rPr>
+          <w:sz w:val="28"/>
+        </w:rPr>
+      </w:pPr>
+    </w:p>
+    <w:p>
+      <w:pPr>
+        <w:tabs>
+          <w:tab w:val="left" w:pos="-567"/>
+          <w:tab w:val="left" w:pos="283"/>
+          <w:tab w:val="left" w:pos="1133"/>
+          <w:tab w:val="left" w:pos="1983"/>
+          <w:tab w:val="left" w:pos="2833"/>
+          <w:tab w:val="left" w:pos="3683"/>
+          <w:tab w:val="left" w:pos="4533"/>
+          <w:tab w:val="left" w:pos="5383"/>
+          <w:tab w:val="left" w:pos="6233"/>
+          <w:tab w:val="left" w:pos="7083"/>
+          <w:tab w:val="left" w:pos="7933"/>
+          <w:tab w:val="left" w:pos="8783"/>
+        </w:tabs>
+        <w:spacing w:line="312" w:lineRule="auto"/>
+        <w:ind w:left="283" w:right="283"/>
+        <w:jc w:val="both"/>
+        <w:rPr>
+          <w:sz w:val="28"/>
+        </w:rPr>
+      </w:pPr>
+      <w:proofErr w:type="spellStart"/>
+      <w:r>
+        <w:rPr>
+          <w:sz w:val="28"/>
+        </w:rPr>
+        <w:t>Bivejleder</w:t>
+      </w:r>
+      <w:proofErr w:type="spellEnd"/>
+      <w:r>
+        <w:rPr>
+          <w:sz w:val="28"/>
+        </w:rPr>
+        <w:t xml:space="preserve">: </w:t>
+      </w:r>
+    </w:p>
+    <w:p>
+      <w:pPr>
+        <w:tabs>
+          <w:tab w:val="left" w:pos="-567"/>
+          <w:tab w:val="left" w:pos="283"/>
+          <w:tab w:val="left" w:pos="1133"/>
+          <w:tab w:val="left" w:pos="1983"/>
+          <w:tab w:val="left" w:pos="2833"/>
+          <w:tab w:val="left" w:pos="3683"/>
+          <w:tab w:val="left" w:pos="4533"/>
+          <w:tab w:val="left" w:pos="5383"/>
+          <w:tab w:val="left" w:pos="6233"/>
+          <w:tab w:val="left" w:pos="7083"/>
+          <w:tab w:val="left" w:pos="7933"/>
+          <w:tab w:val="left" w:pos="8783"/>
+        </w:tabs>
+        <w:spacing w:line="312" w:lineRule="auto"/>
+        <w:ind w:left="283" w:right="283"/>
+        <w:jc w:val="both"/>
+        <w:rPr>
+          <w:sz w:val="28"/>
+        </w:rPr>
+      </w:pPr>
+      <w:r>
+        <w:rPr>
+          <w:sz w:val="28"/>
+        </w:rPr>
+        <w:t>Anette Grunwald</w:t>
+      </w:r>
+    </w:p>
+    <w:p>
+      <w:pPr>
+        <w:tabs>
+          <w:tab w:val="left" w:pos="-567"/>
+          <w:tab w:val="left" w:pos="283"/>
+          <w:tab w:val="left" w:pos="1133"/>
+          <w:tab w:val="left" w:pos="1983"/>
+          <w:tab w:val="left" w:pos="2833"/>
+          <w:tab w:val="left" w:pos="3683"/>
+          <w:tab w:val="left" w:pos="4533"/>
+          <w:tab w:val="left" w:pos="5383"/>
+          <w:tab w:val="left" w:pos="6233"/>
+          <w:tab w:val="left" w:pos="7083"/>
+          <w:tab w:val="left" w:pos="7933"/>
+          <w:tab w:val="left" w:pos="8783"/>
+        </w:tabs>
+        <w:ind w:left="283" w:right="283"/>
+        <w:jc w:val="both"/>
+        <w:rPr>
+          <w:b/>
+          <w:sz w:val="28"/>
+        </w:rPr>
+      </w:pPr>
+    </w:p>
+    <w:p>
+      <w:pPr>
+        <w:tabs>
+          <w:tab w:val="left" w:pos="-567"/>
+          <w:tab w:val="left" w:pos="283"/>
+          <w:tab w:val="left" w:pos="1133"/>
+          <w:tab w:val="left" w:pos="1983"/>
+          <w:tab w:val="left" w:pos="2833"/>
+          <w:tab w:val="left" w:pos="3683"/>
+          <w:tab w:val="left" w:pos="4533"/>
+          <w:tab w:val="left" w:pos="5383"/>
+          <w:tab w:val="left" w:pos="6233"/>
+          <w:tab w:val="left" w:pos="7083"/>
+          <w:tab w:val="left" w:pos="7933"/>
+          <w:tab w:val="left" w:pos="8783"/>
+        </w:tabs>
+        <w:ind w:left="283" w:right="283"/>
+        <w:jc w:val="both"/>
+        <w:rPr>
+          <w:b/>
+          <w:sz w:val="28"/>
+        </w:rPr>
+      </w:pPr>
+    </w:p>
+    <w:p>
+      <w:pPr>
+        <w:tabs>
+          <w:tab w:val="left" w:pos="-567"/>
+          <w:tab w:val="left" w:pos="283"/>
+          <w:tab w:val="left" w:pos="1133"/>
+          <w:tab w:val="left" w:pos="1983"/>
+          <w:tab w:val="left" w:pos="2833"/>
+          <w:tab w:val="left" w:pos="3683"/>
+          <w:tab w:val="left" w:pos="4533"/>
+          <w:tab w:val="left" w:pos="5383"/>
+          <w:tab w:val="left" w:pos="6233"/>
+          <w:tab w:val="left" w:pos="7083"/>
+          <w:tab w:val="left" w:pos="7933"/>
+          <w:tab w:val="left" w:pos="8783"/>
+        </w:tabs>
+        <w:ind w:left="283" w:right="283"/>
+        <w:jc w:val="both"/>
+        <w:rPr>
+          <w:sz w:val="28"/>
+        </w:rPr>
+      </w:pPr>
+      <w:r>
+        <w:rPr>
+          <w:b/>
+          <w:sz w:val="28"/>
+        </w:rPr>
+        <w:t>Oplagstal:</w:t>
+      </w:r>
+      <w:r>
+        <w:rPr>
+          <w:b/>
+          <w:sz w:val="28"/>
+        </w:rPr>
+        <w:t xml:space="preserve"> </w:t>
+      </w:r>
+      <w:r>
+        <w:rPr>
+          <w:sz w:val="28"/>
+        </w:rPr>
+        <w:t>9</w:t>
+      </w:r>
+    </w:p>
+    <w:p>
+      <w:pPr>
+        <w:tabs>
+          <w:tab w:val="left" w:pos="-567"/>
+          <w:tab w:val="left" w:pos="283"/>
+          <w:tab w:val="left" w:pos="1133"/>
+          <w:tab w:val="left" w:pos="1983"/>
+          <w:tab w:val="left" w:pos="2833"/>
+          <w:tab w:val="left" w:pos="3683"/>
+          <w:tab w:val="left" w:pos="4533"/>
+          <w:tab w:val="left" w:pos="5383"/>
+          <w:tab w:val="left" w:pos="6233"/>
+          <w:tab w:val="left" w:pos="7083"/>
+          <w:tab w:val="left" w:pos="7933"/>
+          <w:tab w:val="left" w:pos="8783"/>
+        </w:tabs>
+        <w:ind w:left="283" w:right="283"/>
+        <w:jc w:val="both"/>
+        <w:rPr>
+          <w:b/>
+          <w:sz w:val="28"/>
+        </w:rPr>
+      </w:pPr>
+      <w:r>
+        <w:rPr>
+          <w:b/>
+          <w:sz w:val="28"/>
+        </w:rPr>
+        <w:t>Sideantal:</w:t>
+      </w:r>
+      <w:r>
+        <w:rPr>
+          <w:b/>
+          <w:sz w:val="28"/>
+        </w:rPr>
+        <w:t xml:space="preserve"> </w:t>
+      </w:r>
+      <w:r>
+        <w:rPr>
+          <w:sz w:val="28"/>
+        </w:rPr>
+        <w:t>77</w:t>
+      </w:r>
+    </w:p>
+    <w:p>
+      <w:pPr>
+        <w:tabs>
+          <w:tab w:val="left" w:pos="-567"/>
+          <w:tab w:val="left" w:pos="283"/>
+          <w:tab w:val="left" w:pos="1133"/>
+          <w:tab w:val="left" w:pos="1983"/>
+          <w:tab w:val="left" w:pos="2833"/>
+          <w:tab w:val="left" w:pos="3683"/>
+          <w:tab w:val="left" w:pos="4533"/>
+          <w:tab w:val="left" w:pos="5383"/>
+          <w:tab w:val="left" w:pos="6233"/>
+          <w:tab w:val="left" w:pos="7083"/>
+          <w:tab w:val="left" w:pos="7933"/>
+          <w:tab w:val="left" w:pos="8783"/>
+        </w:tabs>
+        <w:ind w:left="283" w:right="283"/>
+        <w:jc w:val="both"/>
+        <w:rPr>
+          <w:b/>
+          <w:sz w:val="28"/>
+        </w:rPr>
+      </w:pPr>
+      <w:r>
+        <w:rPr>
+          <w:b/>
+          <w:sz w:val="28"/>
+        </w:rPr>
+        <w:t>Bilagsantal og -art:</w:t>
+      </w:r>
+      <w:r>
+        <w:rPr>
+          <w:b/>
+          <w:sz w:val="28"/>
+        </w:rPr>
+        <w:t xml:space="preserve"> </w:t>
+      </w:r>
+      <w:r>
+        <w:rPr>
+          <w:sz w:val="28"/>
+        </w:rPr>
+        <w:t>5</w:t>
+      </w:r>
+      <w:r>
+        <w:rPr>
+          <w:sz w:val="28"/>
+        </w:rPr>
+        <w:t xml:space="preserve"> </w:t>
+      </w:r>
+      <w:r>
+        <w:rPr>
+          <w:sz w:val="28"/>
+        </w:rPr>
+        <w:t>x papir</w:t>
+      </w:r>
+    </w:p>
+    <w:p>
+      <w:pPr>
+        <w:tabs>
+          <w:tab w:val="left" w:pos="-567"/>
+          <w:tab w:val="left" w:pos="283"/>
+          <w:tab w:val="left" w:pos="1133"/>
+          <w:tab w:val="left" w:pos="1983"/>
+          <w:tab w:val="left" w:pos="2833"/>
+          <w:tab w:val="left" w:pos="3683"/>
+          <w:tab w:val="left" w:pos="4533"/>
+          <w:tab w:val="left" w:pos="5383"/>
+          <w:tab w:val="left" w:pos="6233"/>
+          <w:tab w:val="left" w:pos="7083"/>
+          <w:tab w:val="left" w:pos="7933"/>
+          <w:tab w:val="left" w:pos="8783"/>
+        </w:tabs>
+        <w:ind w:left="283" w:right="283"/>
+        <w:jc w:val="both"/>
+        <w:rPr>
+          <w:sz w:val="28"/>
+        </w:rPr>
+      </w:pPr>
+      <w:r>
+        <w:rPr>
+          <w:b/>
+          <w:sz w:val="28"/>
+        </w:rPr>
+        <w:t>Afsluttet den</w:t>
+      </w:r>
+      <w:r>
+        <w:rPr>
+          <w:b/>
+          <w:sz w:val="28"/>
+        </w:rPr>
+        <w:t xml:space="preserve">: </w:t>
+      </w:r>
+      <w:r>
+        <w:rPr>
+          <w:sz w:val="28"/>
+        </w:rPr>
+        <w:t>18/12-2015</w:t>
+      </w:r>
     </w:p>
     <w:p>
       <w:pPr>
@@ -1314,7 +1303,7 @@
 </file>
 
 <file path=word/endnotes.xml><?xml version="1.0" encoding="utf-8"?>
-<w:endnotes xmlns:wpc="http://schemas.microsoft.com/office/word/2010/wordprocessingCanvas" xmlns:mc="http://schemas.openxmlformats.org/markup-compatibility/2006" xmlns:o="urn:schemas-microsoft-com:office:office" xmlns:r="http://schemas.openxmlformats.org/officeDocument/2006/relationships" xmlns:m="http://schemas.openxmlformats.org/officeDocument/2006/math" xmlns:v="urn:schemas-microsoft-com:vml" xmlns:wp14="http://schemas.microsoft.com/office/word/2010/wordprocessingDrawing" xmlns:wp="http://schemas.openxmlformats.org/drawingml/2006/wordprocessingDrawing" xmlns:w10="urn:schemas-microsoft-com:office:word" xmlns:w="http://schemas.openxmlformats.org/wordprocessingml/2006/main" xmlns:w14="http://schemas.microsoft.com/office/word/2010/wordml" xmlns:wpg="http://schemas.microsoft.com/office/word/2010/wordprocessingGroup" xmlns:wpi="http://schemas.microsoft.com/office/word/2010/wordprocessingInk" xmlns:wne="http://schemas.microsoft.com/office/word/2006/wordml" xmlns:wps="http://schemas.microsoft.com/office/word/2010/wordprocessingShape" mc:Ignorable="w14 wp14">
+<w:endnotes xmlns:wpc="http://schemas.microsoft.com/office/word/2010/wordprocessingCanvas" xmlns:mo="http://schemas.microsoft.com/office/mac/office/2008/main" xmlns:mc="http://schemas.openxmlformats.org/markup-compatibility/2006" xmlns:mv="urn:schemas-microsoft-com:mac:vml" xmlns:o="urn:schemas-microsoft-com:office:office" xmlns:r="http://schemas.openxmlformats.org/officeDocument/2006/relationships" xmlns:m="http://schemas.openxmlformats.org/officeDocument/2006/math" xmlns:v="urn:schemas-microsoft-com:vml" xmlns:wp14="http://schemas.microsoft.com/office/word/2010/wordprocessingDrawing" xmlns:wp="http://schemas.openxmlformats.org/drawingml/2006/wordprocessingDrawing" xmlns:w10="urn:schemas-microsoft-com:office:word" xmlns:w="http://schemas.openxmlformats.org/wordprocessingml/2006/main" xmlns:w14="http://schemas.microsoft.com/office/word/2010/wordml" xmlns:wpg="http://schemas.microsoft.com/office/word/2010/wordprocessingGroup" xmlns:wpi="http://schemas.microsoft.com/office/word/2010/wordprocessingInk" xmlns:wne="http://schemas.microsoft.com/office/word/2006/wordml" xmlns:wps="http://schemas.microsoft.com/office/word/2010/wordprocessingShape" mc:Ignorable="w14 wp14">
   <w:endnote w:type="separator" w:id="-1">
     <w:p>
       <w:r>
@@ -1333,7 +1322,7 @@
 </file>
 
 <file path=word/footer1.xml><?xml version="1.0" encoding="utf-8"?>
-<w:ftr xmlns:wpc="http://schemas.microsoft.com/office/word/2010/wordprocessingCanvas" xmlns:mc="http://schemas.openxmlformats.org/markup-compatibility/2006" xmlns:o="urn:schemas-microsoft-com:office:office" xmlns:r="http://schemas.openxmlformats.org/officeDocument/2006/relationships" xmlns:m="http://schemas.openxmlformats.org/officeDocument/2006/math" xmlns:v="urn:schemas-microsoft-com:vml" xmlns:wp14="http://schemas.microsoft.com/office/word/2010/wordprocessingDrawing" xmlns:wp="http://schemas.openxmlformats.org/drawingml/2006/wordprocessingDrawing" xmlns:w10="urn:schemas-microsoft-com:office:word" xmlns:w="http://schemas.openxmlformats.org/wordprocessingml/2006/main" xmlns:w14="http://schemas.microsoft.com/office/word/2010/wordml" xmlns:wpg="http://schemas.microsoft.com/office/word/2010/wordprocessingGroup" xmlns:wpi="http://schemas.microsoft.com/office/word/2010/wordprocessingInk" xmlns:wne="http://schemas.microsoft.com/office/word/2006/wordml" xmlns:wps="http://schemas.microsoft.com/office/word/2010/wordprocessingShape" mc:Ignorable="w14 wp14">
+<w:ftr xmlns:wpc="http://schemas.microsoft.com/office/word/2010/wordprocessingCanvas" xmlns:mo="http://schemas.microsoft.com/office/mac/office/2008/main" xmlns:mc="http://schemas.openxmlformats.org/markup-compatibility/2006" xmlns:mv="urn:schemas-microsoft-com:mac:vml" xmlns:o="urn:schemas-microsoft-com:office:office" xmlns:r="http://schemas.openxmlformats.org/officeDocument/2006/relationships" xmlns:m="http://schemas.openxmlformats.org/officeDocument/2006/math" xmlns:v="urn:schemas-microsoft-com:vml" xmlns:wp14="http://schemas.microsoft.com/office/word/2010/wordprocessingDrawing" xmlns:wp="http://schemas.openxmlformats.org/drawingml/2006/wordprocessingDrawing" xmlns:w10="urn:schemas-microsoft-com:office:word" xmlns:w="http://schemas.openxmlformats.org/wordprocessingml/2006/main" xmlns:w14="http://schemas.microsoft.com/office/word/2010/wordml" xmlns:wpg="http://schemas.microsoft.com/office/word/2010/wordprocessingGroup" xmlns:wpi="http://schemas.microsoft.com/office/word/2010/wordprocessingInk" xmlns:wne="http://schemas.microsoft.com/office/word/2006/wordml" xmlns:wps="http://schemas.microsoft.com/office/word/2010/wordprocessingShape" mc:Ignorable="w14 wp14">
   <w:p>
     <w:pPr>
       <w:pStyle w:val="Sidefod"/>
@@ -1370,7 +1359,7 @@
 </file>
 
 <file path=word/footer2.xml><?xml version="1.0" encoding="utf-8"?>
-<w:ftr xmlns:wpc="http://schemas.microsoft.com/office/word/2010/wordprocessingCanvas" xmlns:mc="http://schemas.openxmlformats.org/markup-compatibility/2006" xmlns:o="urn:schemas-microsoft-com:office:office" xmlns:r="http://schemas.openxmlformats.org/officeDocument/2006/relationships" xmlns:m="http://schemas.openxmlformats.org/officeDocument/2006/math" xmlns:v="urn:schemas-microsoft-com:vml" xmlns:wp14="http://schemas.microsoft.com/office/word/2010/wordprocessingDrawing" xmlns:wp="http://schemas.openxmlformats.org/drawingml/2006/wordprocessingDrawing" xmlns:w10="urn:schemas-microsoft-com:office:word" xmlns:w="http://schemas.openxmlformats.org/wordprocessingml/2006/main" xmlns:w14="http://schemas.microsoft.com/office/word/2010/wordml" xmlns:wpg="http://schemas.microsoft.com/office/word/2010/wordprocessingGroup" xmlns:wpi="http://schemas.microsoft.com/office/word/2010/wordprocessingInk" xmlns:wne="http://schemas.microsoft.com/office/word/2006/wordml" xmlns:wps="http://schemas.microsoft.com/office/word/2010/wordprocessingShape" mc:Ignorable="w14 wp14">
+<w:ftr xmlns:wpc="http://schemas.microsoft.com/office/word/2010/wordprocessingCanvas" xmlns:mo="http://schemas.microsoft.com/office/mac/office/2008/main" xmlns:mc="http://schemas.openxmlformats.org/markup-compatibility/2006" xmlns:mv="urn:schemas-microsoft-com:mac:vml" xmlns:o="urn:schemas-microsoft-com:office:office" xmlns:r="http://schemas.openxmlformats.org/officeDocument/2006/relationships" xmlns:m="http://schemas.openxmlformats.org/officeDocument/2006/math" xmlns:v="urn:schemas-microsoft-com:vml" xmlns:wp14="http://schemas.microsoft.com/office/word/2010/wordprocessingDrawing" xmlns:wp="http://schemas.openxmlformats.org/drawingml/2006/wordprocessingDrawing" xmlns:w10="urn:schemas-microsoft-com:office:word" xmlns:w="http://schemas.openxmlformats.org/wordprocessingml/2006/main" xmlns:w14="http://schemas.microsoft.com/office/word/2010/wordml" xmlns:wpg="http://schemas.microsoft.com/office/word/2010/wordprocessingGroup" xmlns:wpi="http://schemas.microsoft.com/office/word/2010/wordprocessingInk" xmlns:wne="http://schemas.microsoft.com/office/word/2006/wordml" xmlns:wps="http://schemas.microsoft.com/office/word/2010/wordprocessingShape" mc:Ignorable="w14 wp14">
   <w:p>
     <w:pPr>
       <w:pStyle w:val="Sidefod"/>
@@ -1420,7 +1409,7 @@
 </file>
 
 <file path=word/footer3.xml><?xml version="1.0" encoding="utf-8"?>
-<w:ftr xmlns:wpc="http://schemas.microsoft.com/office/word/2010/wordprocessingCanvas" xmlns:mc="http://schemas.openxmlformats.org/markup-compatibility/2006" xmlns:o="urn:schemas-microsoft-com:office:office" xmlns:r="http://schemas.openxmlformats.org/officeDocument/2006/relationships" xmlns:m="http://schemas.openxmlformats.org/officeDocument/2006/math" xmlns:v="urn:schemas-microsoft-com:vml" xmlns:wp14="http://schemas.microsoft.com/office/word/2010/wordprocessingDrawing" xmlns:wp="http://schemas.openxmlformats.org/drawingml/2006/wordprocessingDrawing" xmlns:w10="urn:schemas-microsoft-com:office:word" xmlns:w="http://schemas.openxmlformats.org/wordprocessingml/2006/main" xmlns:w14="http://schemas.microsoft.com/office/word/2010/wordml" xmlns:wpg="http://schemas.microsoft.com/office/word/2010/wordprocessingGroup" xmlns:wpi="http://schemas.microsoft.com/office/word/2010/wordprocessingInk" xmlns:wne="http://schemas.microsoft.com/office/word/2006/wordml" xmlns:wps="http://schemas.microsoft.com/office/word/2010/wordprocessingShape" mc:Ignorable="w14 wp14">
+<w:ftr xmlns:wpc="http://schemas.microsoft.com/office/word/2010/wordprocessingCanvas" xmlns:mo="http://schemas.microsoft.com/office/mac/office/2008/main" xmlns:mc="http://schemas.openxmlformats.org/markup-compatibility/2006" xmlns:mv="urn:schemas-microsoft-com:mac:vml" xmlns:o="urn:schemas-microsoft-com:office:office" xmlns:r="http://schemas.openxmlformats.org/officeDocument/2006/relationships" xmlns:m="http://schemas.openxmlformats.org/officeDocument/2006/math" xmlns:v="urn:schemas-microsoft-com:vml" xmlns:wp14="http://schemas.microsoft.com/office/word/2010/wordprocessingDrawing" xmlns:wp="http://schemas.openxmlformats.org/drawingml/2006/wordprocessingDrawing" xmlns:w10="urn:schemas-microsoft-com:office:word" xmlns:w="http://schemas.openxmlformats.org/wordprocessingml/2006/main" xmlns:w14="http://schemas.microsoft.com/office/word/2010/wordml" xmlns:wpg="http://schemas.microsoft.com/office/word/2010/wordprocessingGroup" xmlns:wpi="http://schemas.microsoft.com/office/word/2010/wordprocessingInk" xmlns:wne="http://schemas.microsoft.com/office/word/2006/wordml" xmlns:wps="http://schemas.microsoft.com/office/word/2010/wordprocessingShape" mc:Ignorable="w14 wp14">
   <w:p>
     <w:pPr>
       <w:pStyle w:val="Sidefod"/>
@@ -1435,7 +1424,7 @@
 </file>
 
 <file path=word/footnotes.xml><?xml version="1.0" encoding="utf-8"?>
-<w:footnotes xmlns:wpc="http://schemas.microsoft.com/office/word/2010/wordprocessingCanvas" xmlns:mc="http://schemas.openxmlformats.org/markup-compatibility/2006" xmlns:o="urn:schemas-microsoft-com:office:office" xmlns:r="http://schemas.openxmlformats.org/officeDocument/2006/relationships" xmlns:m="http://schemas.openxmlformats.org/officeDocument/2006/math" xmlns:v="urn:schemas-microsoft-com:vml" xmlns:wp14="http://schemas.microsoft.com/office/word/2010/wordprocessingDrawing" xmlns:wp="http://schemas.openxmlformats.org/drawingml/2006/wordprocessingDrawing" xmlns:w10="urn:schemas-microsoft-com:office:word" xmlns:w="http://schemas.openxmlformats.org/wordprocessingml/2006/main" xmlns:w14="http://schemas.microsoft.com/office/word/2010/wordml" xmlns:wpg="http://schemas.microsoft.com/office/word/2010/wordprocessingGroup" xmlns:wpi="http://schemas.microsoft.com/office/word/2010/wordprocessingInk" xmlns:wne="http://schemas.microsoft.com/office/word/2006/wordml" xmlns:wps="http://schemas.microsoft.com/office/word/2010/wordprocessingShape" mc:Ignorable="w14 wp14">
+<w:footnotes xmlns:wpc="http://schemas.microsoft.com/office/word/2010/wordprocessingCanvas" xmlns:mo="http://schemas.microsoft.com/office/mac/office/2008/main" xmlns:mc="http://schemas.openxmlformats.org/markup-compatibility/2006" xmlns:mv="urn:schemas-microsoft-com:mac:vml" xmlns:o="urn:schemas-microsoft-com:office:office" xmlns:r="http://schemas.openxmlformats.org/officeDocument/2006/relationships" xmlns:m="http://schemas.openxmlformats.org/officeDocument/2006/math" xmlns:v="urn:schemas-microsoft-com:vml" xmlns:wp14="http://schemas.microsoft.com/office/word/2010/wordprocessingDrawing" xmlns:wp="http://schemas.openxmlformats.org/drawingml/2006/wordprocessingDrawing" xmlns:w10="urn:schemas-microsoft-com:office:word" xmlns:w="http://schemas.openxmlformats.org/wordprocessingml/2006/main" xmlns:w14="http://schemas.microsoft.com/office/word/2010/wordml" xmlns:wpg="http://schemas.microsoft.com/office/word/2010/wordprocessingGroup" xmlns:wpi="http://schemas.microsoft.com/office/word/2010/wordprocessingInk" xmlns:wne="http://schemas.microsoft.com/office/word/2006/wordml" xmlns:wps="http://schemas.microsoft.com/office/word/2010/wordprocessingShape" mc:Ignorable="w14 wp14">
   <w:footnote w:type="separator" w:id="-1">
     <w:p>
       <w:r>
@@ -1454,7 +1443,7 @@
 </file>
 
 <file path=word/header1.xml><?xml version="1.0" encoding="utf-8"?>
-<w:hdr xmlns:wpc="http://schemas.microsoft.com/office/word/2010/wordprocessingCanvas" xmlns:mc="http://schemas.openxmlformats.org/markup-compatibility/2006" xmlns:o="urn:schemas-microsoft-com:office:office" xmlns:r="http://schemas.openxmlformats.org/officeDocument/2006/relationships" xmlns:m="http://schemas.openxmlformats.org/officeDocument/2006/math" xmlns:v="urn:schemas-microsoft-com:vml" xmlns:wp14="http://schemas.microsoft.com/office/word/2010/wordprocessingDrawing" xmlns:wp="http://schemas.openxmlformats.org/drawingml/2006/wordprocessingDrawing" xmlns:w10="urn:schemas-microsoft-com:office:word" xmlns:w="http://schemas.openxmlformats.org/wordprocessingml/2006/main" xmlns:w14="http://schemas.microsoft.com/office/word/2010/wordml" xmlns:wpg="http://schemas.microsoft.com/office/word/2010/wordprocessingGroup" xmlns:wpi="http://schemas.microsoft.com/office/word/2010/wordprocessingInk" xmlns:wne="http://schemas.microsoft.com/office/word/2006/wordml" xmlns:wps="http://schemas.microsoft.com/office/word/2010/wordprocessingShape" mc:Ignorable="w14 wp14">
+<w:hdr xmlns:wpc="http://schemas.microsoft.com/office/word/2010/wordprocessingCanvas" xmlns:mo="http://schemas.microsoft.com/office/mac/office/2008/main" xmlns:mc="http://schemas.openxmlformats.org/markup-compatibility/2006" xmlns:mv="urn:schemas-microsoft-com:mac:vml" xmlns:o="urn:schemas-microsoft-com:office:office" xmlns:r="http://schemas.openxmlformats.org/officeDocument/2006/relationships" xmlns:m="http://schemas.openxmlformats.org/officeDocument/2006/math" xmlns:v="urn:schemas-microsoft-com:vml" xmlns:wp14="http://schemas.microsoft.com/office/word/2010/wordprocessingDrawing" xmlns:wp="http://schemas.openxmlformats.org/drawingml/2006/wordprocessingDrawing" xmlns:w10="urn:schemas-microsoft-com:office:word" xmlns:w="http://schemas.openxmlformats.org/wordprocessingml/2006/main" xmlns:w14="http://schemas.microsoft.com/office/word/2010/wordml" xmlns:wpg="http://schemas.microsoft.com/office/word/2010/wordprocessingGroup" xmlns:wpi="http://schemas.microsoft.com/office/word/2010/wordprocessingInk" xmlns:wne="http://schemas.microsoft.com/office/word/2006/wordml" xmlns:wps="http://schemas.microsoft.com/office/word/2010/wordprocessingShape" mc:Ignorable="w14 wp14">
   <w:p>
     <w:pPr>
       <w:pStyle w:val="Sidehoved"/>
@@ -1464,7 +1453,7 @@
 </file>
 
 <file path=word/header2.xml><?xml version="1.0" encoding="utf-8"?>
-<w:hdr xmlns:wpc="http://schemas.microsoft.com/office/word/2010/wordprocessingCanvas" xmlns:mc="http://schemas.openxmlformats.org/markup-compatibility/2006" xmlns:o="urn:schemas-microsoft-com:office:office" xmlns:r="http://schemas.openxmlformats.org/officeDocument/2006/relationships" xmlns:m="http://schemas.openxmlformats.org/officeDocument/2006/math" xmlns:v="urn:schemas-microsoft-com:vml" xmlns:wp14="http://schemas.microsoft.com/office/word/2010/wordprocessingDrawing" xmlns:wp="http://schemas.openxmlformats.org/drawingml/2006/wordprocessingDrawing" xmlns:w10="urn:schemas-microsoft-com:office:word" xmlns:w="http://schemas.openxmlformats.org/wordprocessingml/2006/main" xmlns:w14="http://schemas.microsoft.com/office/word/2010/wordml" xmlns:wpg="http://schemas.microsoft.com/office/word/2010/wordprocessingGroup" xmlns:wpi="http://schemas.microsoft.com/office/word/2010/wordprocessingInk" xmlns:wne="http://schemas.microsoft.com/office/word/2006/wordml" xmlns:wps="http://schemas.microsoft.com/office/word/2010/wordprocessingShape" mc:Ignorable="w14 wp14">
+<w:hdr xmlns:wpc="http://schemas.microsoft.com/office/word/2010/wordprocessingCanvas" xmlns:mo="http://schemas.microsoft.com/office/mac/office/2008/main" xmlns:mc="http://schemas.openxmlformats.org/markup-compatibility/2006" xmlns:mv="urn:schemas-microsoft-com:mac:vml" xmlns:o="urn:schemas-microsoft-com:office:office" xmlns:r="http://schemas.openxmlformats.org/officeDocument/2006/relationships" xmlns:m="http://schemas.openxmlformats.org/officeDocument/2006/math" xmlns:v="urn:schemas-microsoft-com:vml" xmlns:wp14="http://schemas.microsoft.com/office/word/2010/wordprocessingDrawing" xmlns:wp="http://schemas.openxmlformats.org/drawingml/2006/wordprocessingDrawing" xmlns:w10="urn:schemas-microsoft-com:office:word" xmlns:w="http://schemas.openxmlformats.org/wordprocessingml/2006/main" xmlns:w14="http://schemas.microsoft.com/office/word/2010/wordml" xmlns:wpg="http://schemas.microsoft.com/office/word/2010/wordprocessingGroup" xmlns:wpi="http://schemas.microsoft.com/office/word/2010/wordprocessingInk" xmlns:wne="http://schemas.microsoft.com/office/word/2006/wordml" xmlns:wps="http://schemas.microsoft.com/office/word/2010/wordprocessingShape" mc:Ignorable="w14 wp14">
   <w:p>
     <w:pPr>
       <w:pStyle w:val="Sidehoved"/>
@@ -1474,7 +1463,7 @@
 </file>
 
 <file path=word/header3.xml><?xml version="1.0" encoding="utf-8"?>
-<w:hdr xmlns:wpc="http://schemas.microsoft.com/office/word/2010/wordprocessingCanvas" xmlns:mc="http://schemas.openxmlformats.org/markup-compatibility/2006" xmlns:o="urn:schemas-microsoft-com:office:office" xmlns:r="http://schemas.openxmlformats.org/officeDocument/2006/relationships" xmlns:m="http://schemas.openxmlformats.org/officeDocument/2006/math" xmlns:v="urn:schemas-microsoft-com:vml" xmlns:wp14="http://schemas.microsoft.com/office/word/2010/wordprocessingDrawing" xmlns:wp="http://schemas.openxmlformats.org/drawingml/2006/wordprocessingDrawing" xmlns:w10="urn:schemas-microsoft-com:office:word" xmlns:w="http://schemas.openxmlformats.org/wordprocessingml/2006/main" xmlns:w14="http://schemas.microsoft.com/office/word/2010/wordml" xmlns:wpg="http://schemas.microsoft.com/office/word/2010/wordprocessingGroup" xmlns:wpi="http://schemas.microsoft.com/office/word/2010/wordprocessingInk" xmlns:wne="http://schemas.microsoft.com/office/word/2006/wordml" xmlns:wps="http://schemas.microsoft.com/office/word/2010/wordprocessingShape" mc:Ignorable="w14 wp14">
+<w:hdr xmlns:wpc="http://schemas.microsoft.com/office/word/2010/wordprocessingCanvas" xmlns:mo="http://schemas.microsoft.com/office/mac/office/2008/main" xmlns:mc="http://schemas.openxmlformats.org/markup-compatibility/2006" xmlns:mv="urn:schemas-microsoft-com:mac:vml" xmlns:o="urn:schemas-microsoft-com:office:office" xmlns:r="http://schemas.openxmlformats.org/officeDocument/2006/relationships" xmlns:m="http://schemas.openxmlformats.org/officeDocument/2006/math" xmlns:v="urn:schemas-microsoft-com:vml" xmlns:wp14="http://schemas.microsoft.com/office/word/2010/wordprocessingDrawing" xmlns:wp="http://schemas.openxmlformats.org/drawingml/2006/wordprocessingDrawing" xmlns:w10="urn:schemas-microsoft-com:office:word" xmlns:w="http://schemas.openxmlformats.org/wordprocessingml/2006/main" xmlns:w14="http://schemas.microsoft.com/office/word/2010/wordml" xmlns:wpg="http://schemas.microsoft.com/office/word/2010/wordprocessingGroup" xmlns:wpi="http://schemas.microsoft.com/office/word/2010/wordprocessingInk" xmlns:wne="http://schemas.microsoft.com/office/word/2006/wordml" xmlns:wps="http://schemas.microsoft.com/office/word/2010/wordprocessingShape" mc:Ignorable="w14 wp14">
   <w:p>
     <w:pPr>
       <w:pStyle w:val="Sidehoved"/>
@@ -1483,11 +1472,12 @@
       <w:rPr>
         <w:noProof/>
         <w:sz w:val="20"/>
+        <w:lang w:val="en-US"/>
       </w:rPr>
       <mc:AlternateContent>
         <mc:Choice Requires="wps">
           <w:drawing>
-            <wp:anchor distT="0" distB="0" distL="114300" distR="114300" simplePos="0" relativeHeight="251657728" behindDoc="0" locked="0" layoutInCell="1" allowOverlap="1" wp14:anchorId="3D27FEBE" wp14:editId="42648E39">
+            <wp:anchor distT="0" distB="0" distL="114300" distR="114300" simplePos="0" relativeHeight="251657728" behindDoc="0" locked="0" layoutInCell="1" allowOverlap="1" wp14:anchorId="14D5F261" wp14:editId="6EC0206B">
               <wp:simplePos x="0" y="0"/>
               <wp:positionH relativeFrom="column">
                 <wp:posOffset>4524375</wp:posOffset>
@@ -1523,7 +1513,7 @@
                         <a:noFill/>
                       </a:ln>
                       <a:extLst>
-                        <a:ext uri="{91240B29-F687-4F45-9708-019B960494DF}">
+                        <a:ext uri="{91240B29-F687-4f45-9708-019B960494DF}">
                           <a14:hiddenLine xmlns:a14="http://schemas.microsoft.com/office/drawing/2010/main" w="9525">
                             <a:solidFill>
                               <a:srgbClr val="000000"/>
@@ -1597,7 +1587,6 @@
                               <w:szCs w:val="16"/>
                             </w:rPr>
                           </w:pPr>
-                          <w:proofErr w:type="gramStart"/>
                           <w:r>
                             <w:rPr>
                               <w:rFonts w:ascii="Arial" w:hAnsi="Arial" w:cs="Arial"/>
@@ -1607,7 +1596,6 @@
                             </w:rPr>
                             <w:t>9000  Aalborg</w:t>
                           </w:r>
-                          <w:proofErr w:type="gramEnd"/>
                         </w:p>
                         <w:p>
                           <w:pPr>
@@ -1619,7 +1607,7 @@
                           <w:hyperlink r:id="rId1" w:history="1">
                             <w:r>
                               <w:rPr>
-                                <w:rStyle w:val="Hyperlink"/>
+                                <w:rStyle w:val="Llink"/>
                                 <w:rFonts w:ascii="Arial" w:hAnsi="Arial" w:cs="Arial"/>
                                 <w:sz w:val="16"/>
                                 <w:szCs w:val="16"/>
@@ -1775,9 +1763,10 @@
       <w:rPr>
         <w:noProof/>
         <w:sz w:val="20"/>
+        <w:lang w:val="en-US"/>
       </w:rPr>
       <w:drawing>
-        <wp:anchor distT="0" distB="0" distL="114300" distR="114300" simplePos="0" relativeHeight="251658752" behindDoc="1" locked="0" layoutInCell="1" allowOverlap="1" wp14:anchorId="26B0FA53" wp14:editId="6E7FFEEB">
+        <wp:anchor distT="0" distB="0" distL="114300" distR="114300" simplePos="0" relativeHeight="251658752" behindDoc="1" locked="0" layoutInCell="1" allowOverlap="1" wp14:anchorId="5BA89704" wp14:editId="6DB64EE4">
           <wp:simplePos x="0" y="0"/>
           <wp:positionH relativeFrom="column">
             <wp:posOffset>4524375</wp:posOffset>
@@ -1854,7 +1843,7 @@
     </w:rPrDefault>
     <w:pPrDefault/>
   </w:docDefaults>
-  <w:latentStyles w:defLockedState="0" w:defUIPriority="0" w:defSemiHidden="0" w:defUnhideWhenUsed="0" w:defQFormat="0" w:count="267">
+  <w:latentStyles w:defLockedState="0" w:defUIPriority="0" w:defSemiHidden="0" w:defUnhideWhenUsed="0" w:defQFormat="0" w:count="276">
     <w:lsdException w:name="Normal" w:qFormat="1"/>
     <w:lsdException w:name="heading 1" w:qFormat="1"/>
     <w:lsdException w:name="heading 2" w:semiHidden="1" w:unhideWhenUsed="1" w:qFormat="1"/>
@@ -2028,7 +2017,7 @@
       </w:tblCellMar>
     </w:tblPr>
   </w:style>
-  <w:style w:type="numbering" w:default="1" w:styleId="Ingenoversigt">
+  <w:style w:type="numbering" w:default="1" w:styleId="Ingenliste">
     <w:name w:val="No List"/>
     <w:uiPriority w:val="99"/>
     <w:semiHidden/>
@@ -2058,7 +2047,7 @@
     <w:name w:val="page number"/>
     <w:basedOn w:val="Standardskrifttypeiafsnit"/>
   </w:style>
-  <w:style w:type="character" w:styleId="Hyperlink">
+  <w:style w:type="character" w:styleId="Llink">
     <w:name w:val="Hyperlink"/>
     <w:rsid w:val="00E32C7A"/>
     <w:rPr>
@@ -2070,7 +2059,7 @@
 </file>
 
 <file path=word/stylesWithEffects.xml><?xml version="1.0" encoding="utf-8"?>
-<w:styles xmlns:wpc="http://schemas.microsoft.com/office/word/2010/wordprocessingCanvas" xmlns:mc="http://schemas.openxmlformats.org/markup-compatibility/2006" xmlns:o="urn:schemas-microsoft-com:office:office" xmlns:r="http://schemas.openxmlformats.org/officeDocument/2006/relationships" xmlns:m="http://schemas.openxmlformats.org/officeDocument/2006/math" xmlns:v="urn:schemas-microsoft-com:vml" xmlns:wp14="http://schemas.microsoft.com/office/word/2010/wordprocessingDrawing" xmlns:wp="http://schemas.openxmlformats.org/drawingml/2006/wordprocessingDrawing" xmlns:w10="urn:schemas-microsoft-com:office:word" xmlns:w="http://schemas.openxmlformats.org/wordprocessingml/2006/main" xmlns:w14="http://schemas.microsoft.com/office/word/2010/wordml" xmlns:wpg="http://schemas.microsoft.com/office/word/2010/wordprocessingGroup" xmlns:wpi="http://schemas.microsoft.com/office/word/2010/wordprocessingInk" xmlns:wne="http://schemas.microsoft.com/office/word/2006/wordml" xmlns:wps="http://schemas.microsoft.com/office/word/2010/wordprocessingShape" mc:Ignorable="w14 wp14">
+<w:styles xmlns:wpc="http://schemas.microsoft.com/office/word/2010/wordprocessingCanvas" xmlns:mo="http://schemas.microsoft.com/office/mac/office/2008/main" xmlns:mc="http://schemas.openxmlformats.org/markup-compatibility/2006" xmlns:mv="urn:schemas-microsoft-com:mac:vml" xmlns:o="urn:schemas-microsoft-com:office:office" xmlns:r="http://schemas.openxmlformats.org/officeDocument/2006/relationships" xmlns:m="http://schemas.openxmlformats.org/officeDocument/2006/math" xmlns:v="urn:schemas-microsoft-com:vml" xmlns:wp14="http://schemas.microsoft.com/office/word/2010/wordprocessingDrawing" xmlns:wp="http://schemas.openxmlformats.org/drawingml/2006/wordprocessingDrawing" xmlns:w10="urn:schemas-microsoft-com:office:word" xmlns:w="http://schemas.openxmlformats.org/wordprocessingml/2006/main" xmlns:w14="http://schemas.microsoft.com/office/word/2010/wordml" xmlns:wpg="http://schemas.microsoft.com/office/word/2010/wordprocessingGroup" xmlns:wpi="http://schemas.microsoft.com/office/word/2010/wordprocessingInk" xmlns:wne="http://schemas.microsoft.com/office/word/2006/wordml" xmlns:wps="http://schemas.microsoft.com/office/word/2010/wordprocessingShape" mc:Ignorable="w14 wp14">
   <w:docDefaults>
     <w:rPrDefault>
       <w:rPr>
@@ -2080,7 +2069,7 @@
     </w:rPrDefault>
     <w:pPrDefault/>
   </w:docDefaults>
-  <w:latentStyles w:defLockedState="0" w:defUIPriority="0" w:defSemiHidden="0" w:defUnhideWhenUsed="0" w:defQFormat="0" w:count="267">
+  <w:latentStyles w:defLockedState="0" w:defUIPriority="0" w:defSemiHidden="0" w:defUnhideWhenUsed="0" w:defQFormat="0" w:count="276">
     <w:lsdException w:name="Normal" w:qFormat="1"/>
     <w:lsdException w:name="heading 1" w:qFormat="1"/>
     <w:lsdException w:name="heading 2" w:semiHidden="1" w:unhideWhenUsed="1" w:qFormat="1"/>
@@ -2254,7 +2243,7 @@
       </w:tblCellMar>
     </w:tblPr>
   </w:style>
-  <w:style w:type="numbering" w:default="1" w:styleId="Ingenoversigt">
+  <w:style w:type="numbering" w:default="1" w:styleId="Ingenliste">
     <w:name w:val="No List"/>
     <w:uiPriority w:val="99"/>
     <w:semiHidden/>
@@ -2284,7 +2273,7 @@
     <w:name w:val="page number"/>
     <w:basedOn w:val="Standardskrifttypeiafsnit"/>
   </w:style>
-  <w:style w:type="character" w:styleId="Hyperlink">
+  <w:style w:type="character" w:styleId="Llink">
     <w:name w:val="Hyperlink"/>
     <w:rsid w:val="00E32C7A"/>
     <w:rPr>
@@ -2585,7 +2574,7 @@
 </file>
 
 <file path=customXml/itemProps1.xml><?xml version="1.0" encoding="utf-8"?>
-<ds:datastoreItem xmlns:ds="http://schemas.openxmlformats.org/officeDocument/2006/customXml" ds:itemID="{FC97E47F-F443-40BA-9EA7-D6E81C3C784C}">
+<ds:datastoreItem xmlns:ds="http://schemas.openxmlformats.org/officeDocument/2006/customXml" ds:itemID="{F6968585-3D93-ED49-92CC-850C904D2C30}">
   <ds:schemaRefs>
     <ds:schemaRef ds:uri="http://schemas.openxmlformats.org/officeDocument/2006/bibliography"/>
   </ds:schemaRefs>

</xml_diff>

<commit_message>
final final final final
</commit_message>
<xml_diff>
--- a/synopsis_p1.docx
+++ b/synopsis_p1.docx
@@ -115,7 +115,6 @@
         </w:rPr>
         <w:t xml:space="preserve">Tema: </w:t>
       </w:r>
-      <w:proofErr w:type="spellStart"/>
       <w:r>
         <w:rPr>
           <w:sz w:val="28"/>
@@ -128,7 +127,6 @@
         </w:rPr>
         <w:t>g</w:t>
       </w:r>
-      <w:proofErr w:type="spellEnd"/>
       <w:r>
         <w:rPr>
           <w:b/>
@@ -356,718 +354,630 @@
         <w:t>p</w:t>
       </w:r>
       <w:r>
-        <w:t xml:space="preserve">timering af en </w:t>
-      </w:r>
-      <w:proofErr w:type="spellStart"/>
-      <w:r>
-        <w:t>raytracing</w:t>
-      </w:r>
-      <w:proofErr w:type="spellEnd"/>
-      <w:r>
-        <w:t xml:space="preserve"> algoritme. Denne teori anvendes til</w:t>
+        <w:t>timering af en raytracing algoritme. Denne teori anvendes til</w:t>
       </w:r>
       <w:r>
         <w:t xml:space="preserve"> at udvikle et værktøj som vha.</w:t>
       </w:r>
       <w:r>
+        <w:t xml:space="preserve"> ra</w:t>
+      </w:r>
+      <w:r>
+        <w:t>y</w:t>
+      </w:r>
+      <w:r>
+        <w:t>tracing renderer et billede af en lampe og dens belysning med brugerbestemt synsvinkel og farvetemperatur. Koden bag værktøjet dok</w:t>
+      </w:r>
+      <w:r>
+        <w:t>u</w:t>
+      </w:r>
+      <w:r>
+        <w:t>menteres og testes. På baggrund af diskussion konkluderes der, at der i projektet er taget de første skridt mod at udvikle et værktøj, der v</w:t>
+      </w:r>
+      <w:r>
+        <w:t>i</w:t>
+      </w:r>
+      <w:r>
+        <w:t xml:space="preserve">sualiserer </w:t>
+      </w:r>
+      <w:r>
+        <w:t xml:space="preserve">en lampe </w:t>
+      </w:r>
+      <w:r>
+        <w:t>og dens belysning, når kunder handler på en e-butiks hjemmeside.</w:t>
+      </w:r>
+    </w:p>
+    <w:p>
+      <w:pPr>
+        <w:tabs>
+          <w:tab w:val="left" w:pos="-567"/>
+          <w:tab w:val="left" w:pos="283"/>
+          <w:tab w:val="left" w:pos="1133"/>
+          <w:tab w:val="left" w:pos="1983"/>
+          <w:tab w:val="left" w:pos="2833"/>
+          <w:tab w:val="left" w:pos="3683"/>
+          <w:tab w:val="left" w:pos="4533"/>
+          <w:tab w:val="left" w:pos="5383"/>
+          <w:tab w:val="left" w:pos="6233"/>
+          <w:tab w:val="left" w:pos="7083"/>
+          <w:tab w:val="left" w:pos="7933"/>
+          <w:tab w:val="left" w:pos="8783"/>
+        </w:tabs>
+        <w:spacing w:line="312" w:lineRule="auto"/>
+        <w:ind w:left="283" w:right="283"/>
+        <w:jc w:val="both"/>
+        <w:rPr>
+          <w:sz w:val="28"/>
+        </w:rPr>
+      </w:pPr>
+      <w:r>
+        <w:rPr>
+          <w:b/>
+          <w:sz w:val="28"/>
+        </w:rPr>
+        <w:t>Deltagere:</w:t>
+      </w:r>
+      <w:r>
+        <w:rPr>
+          <w:sz w:val="28"/>
+        </w:rPr>
         <w:t xml:space="preserve"> </w:t>
       </w:r>
-      <w:proofErr w:type="spellStart"/>
-      <w:r>
-        <w:t>ra</w:t>
-      </w:r>
-      <w:r>
-        <w:t>y</w:t>
-      </w:r>
-      <w:r>
-        <w:t>tracing</w:t>
-      </w:r>
-      <w:proofErr w:type="spellEnd"/>
-      <w:r>
+    </w:p>
+    <w:p>
+      <w:pPr>
+        <w:tabs>
+          <w:tab w:val="left" w:pos="-567"/>
+          <w:tab w:val="left" w:pos="283"/>
+          <w:tab w:val="left" w:pos="1133"/>
+          <w:tab w:val="left" w:pos="1983"/>
+          <w:tab w:val="left" w:pos="2833"/>
+          <w:tab w:val="left" w:pos="3683"/>
+          <w:tab w:val="left" w:pos="4533"/>
+          <w:tab w:val="left" w:pos="5383"/>
+          <w:tab w:val="left" w:pos="6233"/>
+          <w:tab w:val="left" w:pos="7083"/>
+          <w:tab w:val="left" w:pos="7933"/>
+          <w:tab w:val="left" w:pos="8783"/>
+        </w:tabs>
+        <w:spacing w:line="312" w:lineRule="auto"/>
+        <w:ind w:left="283" w:right="283"/>
+        <w:jc w:val="both"/>
+        <w:rPr>
+          <w:sz w:val="28"/>
+        </w:rPr>
+      </w:pPr>
+      <w:r>
+        <w:rPr>
+          <w:sz w:val="28"/>
+        </w:rPr>
+        <w:t>Morten Rask Andersen</w:t>
+      </w:r>
+    </w:p>
+    <w:p>
+      <w:pPr>
+        <w:tabs>
+          <w:tab w:val="left" w:pos="-567"/>
+          <w:tab w:val="left" w:pos="283"/>
+          <w:tab w:val="left" w:pos="1133"/>
+          <w:tab w:val="left" w:pos="1983"/>
+          <w:tab w:val="left" w:pos="2833"/>
+          <w:tab w:val="left" w:pos="3683"/>
+          <w:tab w:val="left" w:pos="4533"/>
+          <w:tab w:val="left" w:pos="5383"/>
+          <w:tab w:val="left" w:pos="6233"/>
+          <w:tab w:val="left" w:pos="7083"/>
+          <w:tab w:val="left" w:pos="7933"/>
+          <w:tab w:val="left" w:pos="8783"/>
+        </w:tabs>
+        <w:spacing w:line="312" w:lineRule="auto"/>
+        <w:ind w:left="283" w:right="283"/>
+        <w:jc w:val="both"/>
+        <w:rPr>
+          <w:sz w:val="28"/>
+        </w:rPr>
+      </w:pPr>
+      <w:r>
+        <w:rPr>
+          <w:sz w:val="28"/>
+        </w:rPr>
+        <w:t>Anton Christensen</w:t>
+      </w:r>
+    </w:p>
+    <w:p>
+      <w:pPr>
+        <w:tabs>
+          <w:tab w:val="left" w:pos="-567"/>
+          <w:tab w:val="left" w:pos="283"/>
+          <w:tab w:val="left" w:pos="1133"/>
+          <w:tab w:val="left" w:pos="1983"/>
+          <w:tab w:val="left" w:pos="2833"/>
+          <w:tab w:val="left" w:pos="3683"/>
+          <w:tab w:val="left" w:pos="4533"/>
+          <w:tab w:val="left" w:pos="5383"/>
+          <w:tab w:val="left" w:pos="6233"/>
+          <w:tab w:val="left" w:pos="7083"/>
+          <w:tab w:val="left" w:pos="7933"/>
+          <w:tab w:val="left" w:pos="8783"/>
+        </w:tabs>
+        <w:spacing w:line="312" w:lineRule="auto"/>
+        <w:ind w:left="283" w:right="283"/>
+        <w:jc w:val="both"/>
+        <w:rPr>
+          <w:sz w:val="28"/>
+          <w:lang w:val="en-US"/>
+        </w:rPr>
+      </w:pPr>
+      <w:r>
+        <w:rPr>
+          <w:sz w:val="28"/>
+          <w:lang w:val="en-US"/>
+        </w:rPr>
+        <w:t>Lasse Fribo Gadegaard</w:t>
+      </w:r>
+    </w:p>
+    <w:p>
+      <w:pPr>
+        <w:tabs>
+          <w:tab w:val="left" w:pos="-567"/>
+          <w:tab w:val="left" w:pos="283"/>
+          <w:tab w:val="left" w:pos="1133"/>
+          <w:tab w:val="left" w:pos="1983"/>
+          <w:tab w:val="left" w:pos="2833"/>
+          <w:tab w:val="left" w:pos="3683"/>
+          <w:tab w:val="left" w:pos="4533"/>
+          <w:tab w:val="left" w:pos="5383"/>
+          <w:tab w:val="left" w:pos="6233"/>
+          <w:tab w:val="left" w:pos="7083"/>
+          <w:tab w:val="left" w:pos="7933"/>
+          <w:tab w:val="left" w:pos="8783"/>
+        </w:tabs>
+        <w:spacing w:line="312" w:lineRule="auto"/>
+        <w:ind w:left="283" w:right="283"/>
+        <w:jc w:val="both"/>
+        <w:rPr>
+          <w:sz w:val="28"/>
+          <w:lang w:val="en-US"/>
+        </w:rPr>
+      </w:pPr>
+      <w:r>
+        <w:rPr>
+          <w:sz w:val="28"/>
+          <w:lang w:val="en-US"/>
+        </w:rPr>
+        <w:t>Christian Mønsted Grünberg</w:t>
+      </w:r>
+    </w:p>
+    <w:p>
+      <w:pPr>
+        <w:tabs>
+          <w:tab w:val="left" w:pos="-567"/>
+          <w:tab w:val="left" w:pos="283"/>
+          <w:tab w:val="left" w:pos="1133"/>
+          <w:tab w:val="left" w:pos="1983"/>
+          <w:tab w:val="left" w:pos="2833"/>
+          <w:tab w:val="left" w:pos="3683"/>
+          <w:tab w:val="left" w:pos="4533"/>
+          <w:tab w:val="left" w:pos="5383"/>
+          <w:tab w:val="left" w:pos="6233"/>
+          <w:tab w:val="left" w:pos="7083"/>
+          <w:tab w:val="left" w:pos="7933"/>
+          <w:tab w:val="left" w:pos="8783"/>
+        </w:tabs>
+        <w:spacing w:line="312" w:lineRule="auto"/>
+        <w:ind w:left="283" w:right="283"/>
+        <w:jc w:val="both"/>
+        <w:rPr>
+          <w:sz w:val="28"/>
+          <w:lang w:val="en-US"/>
+        </w:rPr>
+      </w:pPr>
+      <w:r>
+        <w:rPr>
+          <w:sz w:val="28"/>
+          <w:lang w:val="en-US"/>
+        </w:rPr>
+        <w:t>Mathias Ibsen</w:t>
+      </w:r>
+    </w:p>
+    <w:p>
+      <w:pPr>
+        <w:tabs>
+          <w:tab w:val="left" w:pos="-567"/>
+          <w:tab w:val="left" w:pos="283"/>
+          <w:tab w:val="left" w:pos="1133"/>
+          <w:tab w:val="left" w:pos="1983"/>
+          <w:tab w:val="left" w:pos="2833"/>
+          <w:tab w:val="left" w:pos="3683"/>
+          <w:tab w:val="left" w:pos="4533"/>
+          <w:tab w:val="left" w:pos="5383"/>
+          <w:tab w:val="left" w:pos="6233"/>
+          <w:tab w:val="left" w:pos="7083"/>
+          <w:tab w:val="left" w:pos="7933"/>
+          <w:tab w:val="left" w:pos="8783"/>
+        </w:tabs>
+        <w:spacing w:line="312" w:lineRule="auto"/>
+        <w:ind w:left="283" w:right="283"/>
+        <w:jc w:val="both"/>
+        <w:rPr>
+          <w:sz w:val="28"/>
+        </w:rPr>
+      </w:pPr>
+      <w:r>
+        <w:rPr>
+          <w:sz w:val="28"/>
+        </w:rPr>
+        <w:t>Mathias Rohde Pihl</w:t>
+      </w:r>
+    </w:p>
+    <w:p>
+      <w:pPr>
+        <w:tabs>
+          <w:tab w:val="left" w:pos="-567"/>
+          <w:tab w:val="left" w:pos="283"/>
+          <w:tab w:val="left" w:pos="1133"/>
+          <w:tab w:val="left" w:pos="1983"/>
+          <w:tab w:val="left" w:pos="2833"/>
+          <w:tab w:val="left" w:pos="3683"/>
+          <w:tab w:val="left" w:pos="4533"/>
+          <w:tab w:val="left" w:pos="5383"/>
+          <w:tab w:val="left" w:pos="6233"/>
+          <w:tab w:val="left" w:pos="7083"/>
+          <w:tab w:val="left" w:pos="7933"/>
+          <w:tab w:val="left" w:pos="8783"/>
+        </w:tabs>
+        <w:spacing w:line="312" w:lineRule="auto"/>
+        <w:ind w:left="283" w:right="283"/>
+        <w:jc w:val="both"/>
+        <w:rPr>
+          <w:b/>
+          <w:sz w:val="28"/>
+        </w:rPr>
+      </w:pPr>
+    </w:p>
+    <w:p>
+      <w:pPr>
+        <w:tabs>
+          <w:tab w:val="left" w:pos="-567"/>
+          <w:tab w:val="left" w:pos="283"/>
+          <w:tab w:val="left" w:pos="1133"/>
+          <w:tab w:val="left" w:pos="1983"/>
+          <w:tab w:val="left" w:pos="2833"/>
+          <w:tab w:val="left" w:pos="3683"/>
+          <w:tab w:val="left" w:pos="4533"/>
+          <w:tab w:val="left" w:pos="5383"/>
+          <w:tab w:val="left" w:pos="6233"/>
+          <w:tab w:val="left" w:pos="7083"/>
+          <w:tab w:val="left" w:pos="7933"/>
+          <w:tab w:val="left" w:pos="8783"/>
+        </w:tabs>
+        <w:spacing w:line="312" w:lineRule="auto"/>
+        <w:ind w:left="283" w:right="283"/>
+        <w:jc w:val="both"/>
+        <w:rPr>
+          <w:b/>
+          <w:sz w:val="28"/>
+        </w:rPr>
+      </w:pPr>
+    </w:p>
+    <w:p>
+      <w:pPr>
+        <w:tabs>
+          <w:tab w:val="left" w:pos="-567"/>
+          <w:tab w:val="left" w:pos="283"/>
+          <w:tab w:val="left" w:pos="1133"/>
+          <w:tab w:val="left" w:pos="1983"/>
+          <w:tab w:val="left" w:pos="2833"/>
+          <w:tab w:val="left" w:pos="3683"/>
+          <w:tab w:val="left" w:pos="4533"/>
+          <w:tab w:val="left" w:pos="5383"/>
+          <w:tab w:val="left" w:pos="6233"/>
+          <w:tab w:val="left" w:pos="7083"/>
+          <w:tab w:val="left" w:pos="7933"/>
+          <w:tab w:val="left" w:pos="8783"/>
+        </w:tabs>
+        <w:spacing w:line="312" w:lineRule="auto"/>
+        <w:ind w:left="283" w:right="283"/>
+        <w:jc w:val="both"/>
+        <w:rPr>
+          <w:b/>
+          <w:sz w:val="28"/>
+        </w:rPr>
+      </w:pPr>
+      <w:r>
+        <w:rPr>
+          <w:b/>
+          <w:sz w:val="28"/>
+        </w:rPr>
+        <w:t>Vejledere:</w:t>
+      </w:r>
+    </w:p>
+    <w:p>
+      <w:pPr>
+        <w:tabs>
+          <w:tab w:val="left" w:pos="-567"/>
+          <w:tab w:val="left" w:pos="283"/>
+          <w:tab w:val="left" w:pos="1133"/>
+          <w:tab w:val="left" w:pos="1983"/>
+          <w:tab w:val="left" w:pos="2833"/>
+          <w:tab w:val="left" w:pos="3683"/>
+          <w:tab w:val="left" w:pos="4533"/>
+          <w:tab w:val="left" w:pos="5383"/>
+          <w:tab w:val="left" w:pos="6233"/>
+          <w:tab w:val="left" w:pos="7083"/>
+          <w:tab w:val="left" w:pos="7933"/>
+          <w:tab w:val="left" w:pos="8783"/>
+        </w:tabs>
+        <w:spacing w:line="312" w:lineRule="auto"/>
+        <w:ind w:left="283" w:right="283"/>
+        <w:jc w:val="both"/>
+        <w:rPr>
+          <w:sz w:val="28"/>
+        </w:rPr>
+      </w:pPr>
+      <w:r>
+        <w:rPr>
+          <w:sz w:val="28"/>
+        </w:rPr>
+        <w:t>Hovedvejleder:</w:t>
+      </w:r>
+    </w:p>
+    <w:p>
+      <w:pPr>
+        <w:tabs>
+          <w:tab w:val="left" w:pos="-567"/>
+          <w:tab w:val="left" w:pos="283"/>
+          <w:tab w:val="left" w:pos="1133"/>
+          <w:tab w:val="left" w:pos="1983"/>
+          <w:tab w:val="left" w:pos="2833"/>
+          <w:tab w:val="left" w:pos="3683"/>
+          <w:tab w:val="left" w:pos="4533"/>
+          <w:tab w:val="left" w:pos="5383"/>
+          <w:tab w:val="left" w:pos="6233"/>
+          <w:tab w:val="left" w:pos="7083"/>
+          <w:tab w:val="left" w:pos="7933"/>
+          <w:tab w:val="left" w:pos="8783"/>
+        </w:tabs>
+        <w:spacing w:line="312" w:lineRule="auto"/>
+        <w:ind w:left="283" w:right="283"/>
+        <w:jc w:val="both"/>
+        <w:rPr>
+          <w:sz w:val="28"/>
+        </w:rPr>
+      </w:pPr>
+      <w:r>
+        <w:rPr>
+          <w:sz w:val="28"/>
+        </w:rPr>
+        <w:t>Benjamin Bjerre Krogh</w:t>
+      </w:r>
+    </w:p>
+    <w:p>
+      <w:pPr>
+        <w:tabs>
+          <w:tab w:val="left" w:pos="-567"/>
+          <w:tab w:val="left" w:pos="283"/>
+          <w:tab w:val="left" w:pos="1133"/>
+          <w:tab w:val="left" w:pos="1983"/>
+          <w:tab w:val="left" w:pos="2833"/>
+          <w:tab w:val="left" w:pos="3683"/>
+          <w:tab w:val="left" w:pos="4533"/>
+          <w:tab w:val="left" w:pos="5383"/>
+          <w:tab w:val="left" w:pos="6233"/>
+          <w:tab w:val="left" w:pos="7083"/>
+          <w:tab w:val="left" w:pos="7933"/>
+          <w:tab w:val="left" w:pos="8783"/>
+        </w:tabs>
+        <w:spacing w:line="312" w:lineRule="auto"/>
+        <w:ind w:left="283" w:right="283"/>
+        <w:jc w:val="both"/>
+        <w:rPr>
+          <w:sz w:val="28"/>
+        </w:rPr>
+      </w:pPr>
+    </w:p>
+    <w:p>
+      <w:pPr>
+        <w:tabs>
+          <w:tab w:val="left" w:pos="-567"/>
+          <w:tab w:val="left" w:pos="283"/>
+          <w:tab w:val="left" w:pos="1133"/>
+          <w:tab w:val="left" w:pos="1983"/>
+          <w:tab w:val="left" w:pos="2833"/>
+          <w:tab w:val="left" w:pos="3683"/>
+          <w:tab w:val="left" w:pos="4533"/>
+          <w:tab w:val="left" w:pos="5383"/>
+          <w:tab w:val="left" w:pos="6233"/>
+          <w:tab w:val="left" w:pos="7083"/>
+          <w:tab w:val="left" w:pos="7933"/>
+          <w:tab w:val="left" w:pos="8783"/>
+        </w:tabs>
+        <w:spacing w:line="312" w:lineRule="auto"/>
+        <w:ind w:left="283" w:right="283"/>
+        <w:jc w:val="both"/>
+        <w:rPr>
+          <w:sz w:val="28"/>
+        </w:rPr>
+      </w:pPr>
+      <w:r>
+        <w:rPr>
+          <w:sz w:val="28"/>
+        </w:rPr>
+        <w:t xml:space="preserve">Bivejleder: </w:t>
+      </w:r>
+    </w:p>
+    <w:p>
+      <w:pPr>
+        <w:tabs>
+          <w:tab w:val="left" w:pos="-567"/>
+          <w:tab w:val="left" w:pos="283"/>
+          <w:tab w:val="left" w:pos="1133"/>
+          <w:tab w:val="left" w:pos="1983"/>
+          <w:tab w:val="left" w:pos="2833"/>
+          <w:tab w:val="left" w:pos="3683"/>
+          <w:tab w:val="left" w:pos="4533"/>
+          <w:tab w:val="left" w:pos="5383"/>
+          <w:tab w:val="left" w:pos="6233"/>
+          <w:tab w:val="left" w:pos="7083"/>
+          <w:tab w:val="left" w:pos="7933"/>
+          <w:tab w:val="left" w:pos="8783"/>
+        </w:tabs>
+        <w:spacing w:line="312" w:lineRule="auto"/>
+        <w:ind w:left="283" w:right="283"/>
+        <w:jc w:val="both"/>
+        <w:rPr>
+          <w:sz w:val="28"/>
+        </w:rPr>
+      </w:pPr>
+      <w:r>
+        <w:rPr>
+          <w:sz w:val="28"/>
+        </w:rPr>
+        <w:t>Anette Grunwald</w:t>
+      </w:r>
+    </w:p>
+    <w:p>
+      <w:pPr>
+        <w:tabs>
+          <w:tab w:val="left" w:pos="-567"/>
+          <w:tab w:val="left" w:pos="283"/>
+          <w:tab w:val="left" w:pos="1133"/>
+          <w:tab w:val="left" w:pos="1983"/>
+          <w:tab w:val="left" w:pos="2833"/>
+          <w:tab w:val="left" w:pos="3683"/>
+          <w:tab w:val="left" w:pos="4533"/>
+          <w:tab w:val="left" w:pos="5383"/>
+          <w:tab w:val="left" w:pos="6233"/>
+          <w:tab w:val="left" w:pos="7083"/>
+          <w:tab w:val="left" w:pos="7933"/>
+          <w:tab w:val="left" w:pos="8783"/>
+        </w:tabs>
+        <w:ind w:left="283" w:right="283"/>
+        <w:jc w:val="both"/>
+        <w:rPr>
+          <w:b/>
+          <w:sz w:val="28"/>
+        </w:rPr>
+      </w:pPr>
+    </w:p>
+    <w:p>
+      <w:pPr>
+        <w:tabs>
+          <w:tab w:val="left" w:pos="-567"/>
+          <w:tab w:val="left" w:pos="283"/>
+          <w:tab w:val="left" w:pos="1133"/>
+          <w:tab w:val="left" w:pos="1983"/>
+          <w:tab w:val="left" w:pos="2833"/>
+          <w:tab w:val="left" w:pos="3683"/>
+          <w:tab w:val="left" w:pos="4533"/>
+          <w:tab w:val="left" w:pos="5383"/>
+          <w:tab w:val="left" w:pos="6233"/>
+          <w:tab w:val="left" w:pos="7083"/>
+          <w:tab w:val="left" w:pos="7933"/>
+          <w:tab w:val="left" w:pos="8783"/>
+        </w:tabs>
+        <w:ind w:left="283" w:right="283"/>
+        <w:jc w:val="both"/>
+        <w:rPr>
+          <w:b/>
+          <w:sz w:val="28"/>
+        </w:rPr>
+      </w:pPr>
+    </w:p>
+    <w:p>
+      <w:pPr>
+        <w:tabs>
+          <w:tab w:val="left" w:pos="-567"/>
+          <w:tab w:val="left" w:pos="283"/>
+          <w:tab w:val="left" w:pos="1133"/>
+          <w:tab w:val="left" w:pos="1983"/>
+          <w:tab w:val="left" w:pos="2833"/>
+          <w:tab w:val="left" w:pos="3683"/>
+          <w:tab w:val="left" w:pos="4533"/>
+          <w:tab w:val="left" w:pos="5383"/>
+          <w:tab w:val="left" w:pos="6233"/>
+          <w:tab w:val="left" w:pos="7083"/>
+          <w:tab w:val="left" w:pos="7933"/>
+          <w:tab w:val="left" w:pos="8783"/>
+        </w:tabs>
+        <w:ind w:left="283" w:right="283"/>
+        <w:jc w:val="both"/>
+        <w:rPr>
+          <w:sz w:val="28"/>
+        </w:rPr>
+      </w:pPr>
+      <w:r>
+        <w:rPr>
+          <w:b/>
+          <w:sz w:val="28"/>
+        </w:rPr>
+        <w:t>Oplagstal:</w:t>
+      </w:r>
+      <w:r>
+        <w:rPr>
+          <w:b/>
+          <w:sz w:val="28"/>
+        </w:rPr>
         <w:t xml:space="preserve"> </w:t>
       </w:r>
-      <w:proofErr w:type="spellStart"/>
-      <w:r>
-        <w:t>renderer</w:t>
-      </w:r>
-      <w:proofErr w:type="spellEnd"/>
-      <w:r>
-        <w:t xml:space="preserve"> et billede af en lampe og dens belysning med brugerbestemt synsvinkel og farvetemperatur. Koden bag værktøjet dok</w:t>
-      </w:r>
-      <w:r>
-        <w:t>u</w:t>
-      </w:r>
-      <w:r>
-        <w:t>menteres og testes.</w:t>
+      <w:r>
+        <w:rPr>
+          <w:sz w:val="28"/>
+        </w:rPr>
+        <w:t>9</w:t>
+      </w:r>
+    </w:p>
+    <w:p>
+      <w:pPr>
+        <w:tabs>
+          <w:tab w:val="left" w:pos="-567"/>
+          <w:tab w:val="left" w:pos="283"/>
+          <w:tab w:val="left" w:pos="1133"/>
+          <w:tab w:val="left" w:pos="1983"/>
+          <w:tab w:val="left" w:pos="2833"/>
+          <w:tab w:val="left" w:pos="3683"/>
+          <w:tab w:val="left" w:pos="4533"/>
+          <w:tab w:val="left" w:pos="5383"/>
+          <w:tab w:val="left" w:pos="6233"/>
+          <w:tab w:val="left" w:pos="7083"/>
+          <w:tab w:val="left" w:pos="7933"/>
+          <w:tab w:val="left" w:pos="8783"/>
+        </w:tabs>
+        <w:ind w:left="283" w:right="283"/>
+        <w:jc w:val="both"/>
+        <w:rPr>
+          <w:b/>
+          <w:sz w:val="28"/>
+        </w:rPr>
+      </w:pPr>
+      <w:r>
+        <w:rPr>
+          <w:b/>
+          <w:sz w:val="28"/>
+        </w:rPr>
+        <w:t>Sideantal:</w:t>
+      </w:r>
+      <w:r>
+        <w:rPr>
+          <w:b/>
+          <w:sz w:val="28"/>
+        </w:rPr>
+        <w:t xml:space="preserve"> </w:t>
+      </w:r>
+      <w:r>
+        <w:rPr>
+          <w:sz w:val="28"/>
+        </w:rPr>
+        <w:t>7</w:t>
+      </w:r>
+      <w:r>
+        <w:rPr>
+          <w:sz w:val="28"/>
+        </w:rPr>
+        <w:t>9</w:t>
       </w:r>
       <w:bookmarkStart w:id="0" w:name="_GoBack"/>
       <w:bookmarkEnd w:id="0"/>
-      <w:r>
-        <w:t xml:space="preserve"> På baggrund af diskuss</w:t>
-      </w:r>
-      <w:r>
-        <w:t>i</w:t>
-      </w:r>
-      <w:r>
-        <w:t>on konklud</w:t>
-      </w:r>
-      <w:r>
-        <w:t>e</w:t>
-      </w:r>
-      <w:r>
-        <w:t>res der, at der i projektet er taget de første skridt mod at udvikle et værktøj, der v</w:t>
-      </w:r>
-      <w:r>
-        <w:t>i</w:t>
-      </w:r>
-      <w:r>
-        <w:t xml:space="preserve">sualiserer </w:t>
-      </w:r>
-      <w:r>
-        <w:t xml:space="preserve">en lampe </w:t>
-      </w:r>
-      <w:r>
-        <w:t>og dens belysning, når kunder handler på en e-butiks hje</w:t>
-      </w:r>
-      <w:r>
-        <w:t>m</w:t>
-      </w:r>
-      <w:r>
-        <w:t>meside.</w:t>
-      </w:r>
-    </w:p>
-    <w:p>
-      <w:pPr>
-        <w:tabs>
-          <w:tab w:val="left" w:pos="-567"/>
-          <w:tab w:val="left" w:pos="283"/>
-          <w:tab w:val="left" w:pos="1133"/>
-          <w:tab w:val="left" w:pos="1983"/>
-          <w:tab w:val="left" w:pos="2833"/>
-          <w:tab w:val="left" w:pos="3683"/>
-          <w:tab w:val="left" w:pos="4533"/>
-          <w:tab w:val="left" w:pos="5383"/>
-          <w:tab w:val="left" w:pos="6233"/>
-          <w:tab w:val="left" w:pos="7083"/>
-          <w:tab w:val="left" w:pos="7933"/>
-          <w:tab w:val="left" w:pos="8783"/>
-        </w:tabs>
-        <w:spacing w:line="312" w:lineRule="auto"/>
-        <w:ind w:left="283" w:right="283"/>
-        <w:jc w:val="both"/>
-        <w:rPr>
-          <w:sz w:val="28"/>
-        </w:rPr>
-      </w:pPr>
-      <w:r>
-        <w:rPr>
-          <w:b/>
-          <w:sz w:val="28"/>
-        </w:rPr>
-        <w:t>Deltagere:</w:t>
-      </w:r>
-      <w:r>
-        <w:rPr>
-          <w:sz w:val="28"/>
-        </w:rPr>
-        <w:t xml:space="preserve"> </w:t>
-      </w:r>
-    </w:p>
-    <w:p>
-      <w:pPr>
-        <w:tabs>
-          <w:tab w:val="left" w:pos="-567"/>
-          <w:tab w:val="left" w:pos="283"/>
-          <w:tab w:val="left" w:pos="1133"/>
-          <w:tab w:val="left" w:pos="1983"/>
-          <w:tab w:val="left" w:pos="2833"/>
-          <w:tab w:val="left" w:pos="3683"/>
-          <w:tab w:val="left" w:pos="4533"/>
-          <w:tab w:val="left" w:pos="5383"/>
-          <w:tab w:val="left" w:pos="6233"/>
-          <w:tab w:val="left" w:pos="7083"/>
-          <w:tab w:val="left" w:pos="7933"/>
-          <w:tab w:val="left" w:pos="8783"/>
-        </w:tabs>
-        <w:spacing w:line="312" w:lineRule="auto"/>
-        <w:ind w:left="283" w:right="283"/>
-        <w:jc w:val="both"/>
-        <w:rPr>
-          <w:sz w:val="28"/>
-        </w:rPr>
-      </w:pPr>
-      <w:r>
-        <w:rPr>
-          <w:sz w:val="28"/>
-        </w:rPr>
-        <w:t>Morten Rask Andersen</w:t>
-      </w:r>
-    </w:p>
-    <w:p>
-      <w:pPr>
-        <w:tabs>
-          <w:tab w:val="left" w:pos="-567"/>
-          <w:tab w:val="left" w:pos="283"/>
-          <w:tab w:val="left" w:pos="1133"/>
-          <w:tab w:val="left" w:pos="1983"/>
-          <w:tab w:val="left" w:pos="2833"/>
-          <w:tab w:val="left" w:pos="3683"/>
-          <w:tab w:val="left" w:pos="4533"/>
-          <w:tab w:val="left" w:pos="5383"/>
-          <w:tab w:val="left" w:pos="6233"/>
-          <w:tab w:val="left" w:pos="7083"/>
-          <w:tab w:val="left" w:pos="7933"/>
-          <w:tab w:val="left" w:pos="8783"/>
-        </w:tabs>
-        <w:spacing w:line="312" w:lineRule="auto"/>
-        <w:ind w:left="283" w:right="283"/>
-        <w:jc w:val="both"/>
-        <w:rPr>
-          <w:sz w:val="28"/>
-        </w:rPr>
-      </w:pPr>
-      <w:r>
-        <w:rPr>
-          <w:sz w:val="28"/>
-        </w:rPr>
-        <w:t>Anton Christensen</w:t>
-      </w:r>
-    </w:p>
-    <w:p>
-      <w:pPr>
-        <w:tabs>
-          <w:tab w:val="left" w:pos="-567"/>
-          <w:tab w:val="left" w:pos="283"/>
-          <w:tab w:val="left" w:pos="1133"/>
-          <w:tab w:val="left" w:pos="1983"/>
-          <w:tab w:val="left" w:pos="2833"/>
-          <w:tab w:val="left" w:pos="3683"/>
-          <w:tab w:val="left" w:pos="4533"/>
-          <w:tab w:val="left" w:pos="5383"/>
-          <w:tab w:val="left" w:pos="6233"/>
-          <w:tab w:val="left" w:pos="7083"/>
-          <w:tab w:val="left" w:pos="7933"/>
-          <w:tab w:val="left" w:pos="8783"/>
-        </w:tabs>
-        <w:spacing w:line="312" w:lineRule="auto"/>
-        <w:ind w:left="283" w:right="283"/>
-        <w:jc w:val="both"/>
-        <w:rPr>
-          <w:sz w:val="28"/>
-          <w:lang w:val="en-US"/>
-        </w:rPr>
-      </w:pPr>
-      <w:r>
-        <w:rPr>
-          <w:sz w:val="28"/>
-          <w:lang w:val="en-US"/>
-        </w:rPr>
-        <w:t xml:space="preserve">Lasse </w:t>
-      </w:r>
-      <w:proofErr w:type="spellStart"/>
-      <w:r>
-        <w:rPr>
-          <w:sz w:val="28"/>
-          <w:lang w:val="en-US"/>
-        </w:rPr>
-        <w:t>Fribo</w:t>
-      </w:r>
-      <w:proofErr w:type="spellEnd"/>
-      <w:r>
-        <w:rPr>
-          <w:sz w:val="28"/>
-          <w:lang w:val="en-US"/>
-        </w:rPr>
-        <w:t xml:space="preserve"> Gadegaard</w:t>
-      </w:r>
-    </w:p>
-    <w:p>
-      <w:pPr>
-        <w:tabs>
-          <w:tab w:val="left" w:pos="-567"/>
-          <w:tab w:val="left" w:pos="283"/>
-          <w:tab w:val="left" w:pos="1133"/>
-          <w:tab w:val="left" w:pos="1983"/>
-          <w:tab w:val="left" w:pos="2833"/>
-          <w:tab w:val="left" w:pos="3683"/>
-          <w:tab w:val="left" w:pos="4533"/>
-          <w:tab w:val="left" w:pos="5383"/>
-          <w:tab w:val="left" w:pos="6233"/>
-          <w:tab w:val="left" w:pos="7083"/>
-          <w:tab w:val="left" w:pos="7933"/>
-          <w:tab w:val="left" w:pos="8783"/>
-        </w:tabs>
-        <w:spacing w:line="312" w:lineRule="auto"/>
-        <w:ind w:left="283" w:right="283"/>
-        <w:jc w:val="both"/>
-        <w:rPr>
-          <w:sz w:val="28"/>
-          <w:lang w:val="en-US"/>
-        </w:rPr>
-      </w:pPr>
-      <w:r>
-        <w:rPr>
-          <w:sz w:val="28"/>
-          <w:lang w:val="en-US"/>
-        </w:rPr>
-        <w:t xml:space="preserve">Christian </w:t>
-      </w:r>
-      <w:proofErr w:type="spellStart"/>
-      <w:r>
-        <w:rPr>
-          <w:sz w:val="28"/>
-          <w:lang w:val="en-US"/>
-        </w:rPr>
-        <w:t>Mønsted</w:t>
-      </w:r>
-      <w:proofErr w:type="spellEnd"/>
-      <w:r>
-        <w:rPr>
-          <w:sz w:val="28"/>
-          <w:lang w:val="en-US"/>
-        </w:rPr>
-        <w:t xml:space="preserve"> </w:t>
-      </w:r>
-      <w:proofErr w:type="spellStart"/>
-      <w:r>
-        <w:rPr>
-          <w:sz w:val="28"/>
-          <w:lang w:val="en-US"/>
-        </w:rPr>
-        <w:t>Grünberg</w:t>
-      </w:r>
-      <w:proofErr w:type="spellEnd"/>
-    </w:p>
-    <w:p>
-      <w:pPr>
-        <w:tabs>
-          <w:tab w:val="left" w:pos="-567"/>
-          <w:tab w:val="left" w:pos="283"/>
-          <w:tab w:val="left" w:pos="1133"/>
-          <w:tab w:val="left" w:pos="1983"/>
-          <w:tab w:val="left" w:pos="2833"/>
-          <w:tab w:val="left" w:pos="3683"/>
-          <w:tab w:val="left" w:pos="4533"/>
-          <w:tab w:val="left" w:pos="5383"/>
-          <w:tab w:val="left" w:pos="6233"/>
-          <w:tab w:val="left" w:pos="7083"/>
-          <w:tab w:val="left" w:pos="7933"/>
-          <w:tab w:val="left" w:pos="8783"/>
-        </w:tabs>
-        <w:spacing w:line="312" w:lineRule="auto"/>
-        <w:ind w:left="283" w:right="283"/>
-        <w:jc w:val="both"/>
-        <w:rPr>
-          <w:sz w:val="28"/>
-          <w:lang w:val="en-US"/>
-        </w:rPr>
-      </w:pPr>
-      <w:r>
-        <w:rPr>
-          <w:sz w:val="28"/>
-          <w:lang w:val="en-US"/>
-        </w:rPr>
-        <w:t>Mathias Ibsen</w:t>
-      </w:r>
-    </w:p>
-    <w:p>
-      <w:pPr>
-        <w:tabs>
-          <w:tab w:val="left" w:pos="-567"/>
-          <w:tab w:val="left" w:pos="283"/>
-          <w:tab w:val="left" w:pos="1133"/>
-          <w:tab w:val="left" w:pos="1983"/>
-          <w:tab w:val="left" w:pos="2833"/>
-          <w:tab w:val="left" w:pos="3683"/>
-          <w:tab w:val="left" w:pos="4533"/>
-          <w:tab w:val="left" w:pos="5383"/>
-          <w:tab w:val="left" w:pos="6233"/>
-          <w:tab w:val="left" w:pos="7083"/>
-          <w:tab w:val="left" w:pos="7933"/>
-          <w:tab w:val="left" w:pos="8783"/>
-        </w:tabs>
-        <w:spacing w:line="312" w:lineRule="auto"/>
-        <w:ind w:left="283" w:right="283"/>
-        <w:jc w:val="both"/>
-        <w:rPr>
-          <w:sz w:val="28"/>
-        </w:rPr>
-      </w:pPr>
-      <w:r>
-        <w:rPr>
-          <w:sz w:val="28"/>
-        </w:rPr>
-        <w:t>Mathias Rohde Pihl</w:t>
-      </w:r>
-    </w:p>
-    <w:p>
-      <w:pPr>
-        <w:tabs>
-          <w:tab w:val="left" w:pos="-567"/>
-          <w:tab w:val="left" w:pos="283"/>
-          <w:tab w:val="left" w:pos="1133"/>
-          <w:tab w:val="left" w:pos="1983"/>
-          <w:tab w:val="left" w:pos="2833"/>
-          <w:tab w:val="left" w:pos="3683"/>
-          <w:tab w:val="left" w:pos="4533"/>
-          <w:tab w:val="left" w:pos="5383"/>
-          <w:tab w:val="left" w:pos="6233"/>
-          <w:tab w:val="left" w:pos="7083"/>
-          <w:tab w:val="left" w:pos="7933"/>
-          <w:tab w:val="left" w:pos="8783"/>
-        </w:tabs>
-        <w:spacing w:line="312" w:lineRule="auto"/>
-        <w:ind w:left="283" w:right="283"/>
-        <w:jc w:val="both"/>
-        <w:rPr>
-          <w:b/>
-          <w:sz w:val="28"/>
-        </w:rPr>
-      </w:pPr>
-    </w:p>
-    <w:p>
-      <w:pPr>
-        <w:tabs>
-          <w:tab w:val="left" w:pos="-567"/>
-          <w:tab w:val="left" w:pos="283"/>
-          <w:tab w:val="left" w:pos="1133"/>
-          <w:tab w:val="left" w:pos="1983"/>
-          <w:tab w:val="left" w:pos="2833"/>
-          <w:tab w:val="left" w:pos="3683"/>
-          <w:tab w:val="left" w:pos="4533"/>
-          <w:tab w:val="left" w:pos="5383"/>
-          <w:tab w:val="left" w:pos="6233"/>
-          <w:tab w:val="left" w:pos="7083"/>
-          <w:tab w:val="left" w:pos="7933"/>
-          <w:tab w:val="left" w:pos="8783"/>
-        </w:tabs>
-        <w:spacing w:line="312" w:lineRule="auto"/>
-        <w:ind w:left="283" w:right="283"/>
-        <w:jc w:val="both"/>
-        <w:rPr>
-          <w:b/>
-          <w:sz w:val="28"/>
-        </w:rPr>
-      </w:pPr>
-    </w:p>
-    <w:p>
-      <w:pPr>
-        <w:tabs>
-          <w:tab w:val="left" w:pos="-567"/>
-          <w:tab w:val="left" w:pos="283"/>
-          <w:tab w:val="left" w:pos="1133"/>
-          <w:tab w:val="left" w:pos="1983"/>
-          <w:tab w:val="left" w:pos="2833"/>
-          <w:tab w:val="left" w:pos="3683"/>
-          <w:tab w:val="left" w:pos="4533"/>
-          <w:tab w:val="left" w:pos="5383"/>
-          <w:tab w:val="left" w:pos="6233"/>
-          <w:tab w:val="left" w:pos="7083"/>
-          <w:tab w:val="left" w:pos="7933"/>
-          <w:tab w:val="left" w:pos="8783"/>
-        </w:tabs>
-        <w:spacing w:line="312" w:lineRule="auto"/>
-        <w:ind w:left="283" w:right="283"/>
-        <w:jc w:val="both"/>
-        <w:rPr>
-          <w:b/>
-          <w:sz w:val="28"/>
-        </w:rPr>
-      </w:pPr>
-      <w:r>
-        <w:rPr>
-          <w:b/>
-          <w:sz w:val="28"/>
-        </w:rPr>
-        <w:t>Vejledere:</w:t>
-      </w:r>
-    </w:p>
-    <w:p>
-      <w:pPr>
-        <w:tabs>
-          <w:tab w:val="left" w:pos="-567"/>
-          <w:tab w:val="left" w:pos="283"/>
-          <w:tab w:val="left" w:pos="1133"/>
-          <w:tab w:val="left" w:pos="1983"/>
-          <w:tab w:val="left" w:pos="2833"/>
-          <w:tab w:val="left" w:pos="3683"/>
-          <w:tab w:val="left" w:pos="4533"/>
-          <w:tab w:val="left" w:pos="5383"/>
-          <w:tab w:val="left" w:pos="6233"/>
-          <w:tab w:val="left" w:pos="7083"/>
-          <w:tab w:val="left" w:pos="7933"/>
-          <w:tab w:val="left" w:pos="8783"/>
-        </w:tabs>
-        <w:spacing w:line="312" w:lineRule="auto"/>
-        <w:ind w:left="283" w:right="283"/>
-        <w:jc w:val="both"/>
-        <w:rPr>
-          <w:sz w:val="28"/>
-        </w:rPr>
-      </w:pPr>
-      <w:r>
-        <w:rPr>
-          <w:sz w:val="28"/>
-        </w:rPr>
-        <w:t>Hovedvejleder:</w:t>
-      </w:r>
-    </w:p>
-    <w:p>
-      <w:pPr>
-        <w:tabs>
-          <w:tab w:val="left" w:pos="-567"/>
-          <w:tab w:val="left" w:pos="283"/>
-          <w:tab w:val="left" w:pos="1133"/>
-          <w:tab w:val="left" w:pos="1983"/>
-          <w:tab w:val="left" w:pos="2833"/>
-          <w:tab w:val="left" w:pos="3683"/>
-          <w:tab w:val="left" w:pos="4533"/>
-          <w:tab w:val="left" w:pos="5383"/>
-          <w:tab w:val="left" w:pos="6233"/>
-          <w:tab w:val="left" w:pos="7083"/>
-          <w:tab w:val="left" w:pos="7933"/>
-          <w:tab w:val="left" w:pos="8783"/>
-        </w:tabs>
-        <w:spacing w:line="312" w:lineRule="auto"/>
-        <w:ind w:left="283" w:right="283"/>
-        <w:jc w:val="both"/>
-        <w:rPr>
-          <w:sz w:val="28"/>
-        </w:rPr>
-      </w:pPr>
-      <w:r>
-        <w:rPr>
-          <w:sz w:val="28"/>
-        </w:rPr>
-        <w:t>Benjamin Bjerre Krogh</w:t>
-      </w:r>
-    </w:p>
-    <w:p>
-      <w:pPr>
-        <w:tabs>
-          <w:tab w:val="left" w:pos="-567"/>
-          <w:tab w:val="left" w:pos="283"/>
-          <w:tab w:val="left" w:pos="1133"/>
-          <w:tab w:val="left" w:pos="1983"/>
-          <w:tab w:val="left" w:pos="2833"/>
-          <w:tab w:val="left" w:pos="3683"/>
-          <w:tab w:val="left" w:pos="4533"/>
-          <w:tab w:val="left" w:pos="5383"/>
-          <w:tab w:val="left" w:pos="6233"/>
-          <w:tab w:val="left" w:pos="7083"/>
-          <w:tab w:val="left" w:pos="7933"/>
-          <w:tab w:val="left" w:pos="8783"/>
-        </w:tabs>
-        <w:spacing w:line="312" w:lineRule="auto"/>
-        <w:ind w:left="283" w:right="283"/>
-        <w:jc w:val="both"/>
-        <w:rPr>
-          <w:sz w:val="28"/>
-        </w:rPr>
-      </w:pPr>
-    </w:p>
-    <w:p>
-      <w:pPr>
-        <w:tabs>
-          <w:tab w:val="left" w:pos="-567"/>
-          <w:tab w:val="left" w:pos="283"/>
-          <w:tab w:val="left" w:pos="1133"/>
-          <w:tab w:val="left" w:pos="1983"/>
-          <w:tab w:val="left" w:pos="2833"/>
-          <w:tab w:val="left" w:pos="3683"/>
-          <w:tab w:val="left" w:pos="4533"/>
-          <w:tab w:val="left" w:pos="5383"/>
-          <w:tab w:val="left" w:pos="6233"/>
-          <w:tab w:val="left" w:pos="7083"/>
-          <w:tab w:val="left" w:pos="7933"/>
-          <w:tab w:val="left" w:pos="8783"/>
-        </w:tabs>
-        <w:spacing w:line="312" w:lineRule="auto"/>
-        <w:ind w:left="283" w:right="283"/>
-        <w:jc w:val="both"/>
-        <w:rPr>
-          <w:sz w:val="28"/>
-        </w:rPr>
-      </w:pPr>
-      <w:proofErr w:type="spellStart"/>
-      <w:r>
-        <w:rPr>
-          <w:sz w:val="28"/>
-        </w:rPr>
-        <w:t>Bivejleder</w:t>
-      </w:r>
-      <w:proofErr w:type="spellEnd"/>
-      <w:r>
-        <w:rPr>
-          <w:sz w:val="28"/>
-        </w:rPr>
-        <w:t xml:space="preserve">: </w:t>
-      </w:r>
-    </w:p>
-    <w:p>
-      <w:pPr>
-        <w:tabs>
-          <w:tab w:val="left" w:pos="-567"/>
-          <w:tab w:val="left" w:pos="283"/>
-          <w:tab w:val="left" w:pos="1133"/>
-          <w:tab w:val="left" w:pos="1983"/>
-          <w:tab w:val="left" w:pos="2833"/>
-          <w:tab w:val="left" w:pos="3683"/>
-          <w:tab w:val="left" w:pos="4533"/>
-          <w:tab w:val="left" w:pos="5383"/>
-          <w:tab w:val="left" w:pos="6233"/>
-          <w:tab w:val="left" w:pos="7083"/>
-          <w:tab w:val="left" w:pos="7933"/>
-          <w:tab w:val="left" w:pos="8783"/>
-        </w:tabs>
-        <w:spacing w:line="312" w:lineRule="auto"/>
-        <w:ind w:left="283" w:right="283"/>
-        <w:jc w:val="both"/>
-        <w:rPr>
-          <w:sz w:val="28"/>
-        </w:rPr>
-      </w:pPr>
-      <w:r>
-        <w:rPr>
-          <w:sz w:val="28"/>
-        </w:rPr>
-        <w:t>Anette Grunwald</w:t>
-      </w:r>
-    </w:p>
-    <w:p>
-      <w:pPr>
-        <w:tabs>
-          <w:tab w:val="left" w:pos="-567"/>
-          <w:tab w:val="left" w:pos="283"/>
-          <w:tab w:val="left" w:pos="1133"/>
-          <w:tab w:val="left" w:pos="1983"/>
-          <w:tab w:val="left" w:pos="2833"/>
-          <w:tab w:val="left" w:pos="3683"/>
-          <w:tab w:val="left" w:pos="4533"/>
-          <w:tab w:val="left" w:pos="5383"/>
-          <w:tab w:val="left" w:pos="6233"/>
-          <w:tab w:val="left" w:pos="7083"/>
-          <w:tab w:val="left" w:pos="7933"/>
-          <w:tab w:val="left" w:pos="8783"/>
-        </w:tabs>
-        <w:ind w:left="283" w:right="283"/>
-        <w:jc w:val="both"/>
-        <w:rPr>
-          <w:b/>
-          <w:sz w:val="28"/>
-        </w:rPr>
-      </w:pPr>
-    </w:p>
-    <w:p>
-      <w:pPr>
-        <w:tabs>
-          <w:tab w:val="left" w:pos="-567"/>
-          <w:tab w:val="left" w:pos="283"/>
-          <w:tab w:val="left" w:pos="1133"/>
-          <w:tab w:val="left" w:pos="1983"/>
-          <w:tab w:val="left" w:pos="2833"/>
-          <w:tab w:val="left" w:pos="3683"/>
-          <w:tab w:val="left" w:pos="4533"/>
-          <w:tab w:val="left" w:pos="5383"/>
-          <w:tab w:val="left" w:pos="6233"/>
-          <w:tab w:val="left" w:pos="7083"/>
-          <w:tab w:val="left" w:pos="7933"/>
-          <w:tab w:val="left" w:pos="8783"/>
-        </w:tabs>
-        <w:ind w:left="283" w:right="283"/>
-        <w:jc w:val="both"/>
-        <w:rPr>
-          <w:b/>
-          <w:sz w:val="28"/>
-        </w:rPr>
-      </w:pPr>
-    </w:p>
-    <w:p>
-      <w:pPr>
-        <w:tabs>
-          <w:tab w:val="left" w:pos="-567"/>
-          <w:tab w:val="left" w:pos="283"/>
-          <w:tab w:val="left" w:pos="1133"/>
-          <w:tab w:val="left" w:pos="1983"/>
-          <w:tab w:val="left" w:pos="2833"/>
-          <w:tab w:val="left" w:pos="3683"/>
-          <w:tab w:val="left" w:pos="4533"/>
-          <w:tab w:val="left" w:pos="5383"/>
-          <w:tab w:val="left" w:pos="6233"/>
-          <w:tab w:val="left" w:pos="7083"/>
-          <w:tab w:val="left" w:pos="7933"/>
-          <w:tab w:val="left" w:pos="8783"/>
-        </w:tabs>
-        <w:ind w:left="283" w:right="283"/>
-        <w:jc w:val="both"/>
-        <w:rPr>
-          <w:sz w:val="28"/>
-        </w:rPr>
-      </w:pPr>
-      <w:r>
-        <w:rPr>
-          <w:b/>
-          <w:sz w:val="28"/>
-        </w:rPr>
-        <w:t>Oplagstal:</w:t>
-      </w:r>
-      <w:r>
-        <w:rPr>
-          <w:b/>
-          <w:sz w:val="28"/>
-        </w:rPr>
-        <w:t xml:space="preserve"> </w:t>
-      </w:r>
-      <w:r>
-        <w:rPr>
-          <w:sz w:val="28"/>
-        </w:rPr>
-        <w:t>9</w:t>
-      </w:r>
-    </w:p>
-    <w:p>
-      <w:pPr>
-        <w:tabs>
-          <w:tab w:val="left" w:pos="-567"/>
-          <w:tab w:val="left" w:pos="283"/>
-          <w:tab w:val="left" w:pos="1133"/>
-          <w:tab w:val="left" w:pos="1983"/>
-          <w:tab w:val="left" w:pos="2833"/>
-          <w:tab w:val="left" w:pos="3683"/>
-          <w:tab w:val="left" w:pos="4533"/>
-          <w:tab w:val="left" w:pos="5383"/>
-          <w:tab w:val="left" w:pos="6233"/>
-          <w:tab w:val="left" w:pos="7083"/>
-          <w:tab w:val="left" w:pos="7933"/>
-          <w:tab w:val="left" w:pos="8783"/>
-        </w:tabs>
-        <w:ind w:left="283" w:right="283"/>
-        <w:jc w:val="both"/>
-        <w:rPr>
-          <w:b/>
-          <w:sz w:val="28"/>
-        </w:rPr>
-      </w:pPr>
-      <w:r>
-        <w:rPr>
-          <w:b/>
-          <w:sz w:val="28"/>
-        </w:rPr>
-        <w:t>Sideantal:</w:t>
-      </w:r>
-      <w:r>
-        <w:rPr>
-          <w:b/>
-          <w:sz w:val="28"/>
-        </w:rPr>
-        <w:t xml:space="preserve"> </w:t>
-      </w:r>
-      <w:r>
-        <w:rPr>
-          <w:sz w:val="28"/>
-        </w:rPr>
-        <w:t>77</w:t>
-      </w:r>
     </w:p>
     <w:p>
       <w:pPr>
@@ -2574,7 +2484,7 @@
 </file>
 
 <file path=customXml/itemProps1.xml><?xml version="1.0" encoding="utf-8"?>
-<ds:datastoreItem xmlns:ds="http://schemas.openxmlformats.org/officeDocument/2006/customXml" ds:itemID="{F6968585-3D93-ED49-92CC-850C904D2C30}">
+<ds:datastoreItem xmlns:ds="http://schemas.openxmlformats.org/officeDocument/2006/customXml" ds:itemID="{EF0ED3FB-3D50-2D46-9ABE-52C80DFB8AAA}">
   <ds:schemaRefs>
     <ds:schemaRef ds:uri="http://schemas.openxmlformats.org/officeDocument/2006/bibliography"/>
   </ds:schemaRefs>

</xml_diff>

<commit_message>
Final final FINAL synopsis
</commit_message>
<xml_diff>
--- a/synopsis_p1.docx
+++ b/synopsis_p1.docx
@@ -974,7 +974,7 @@
         <w:rPr>
           <w:sz w:val="28"/>
         </w:rPr>
-        <w:t>9</w:t>
+        <w:t>8</w:t>
       </w:r>
       <w:bookmarkStart w:id="0" w:name="_GoBack"/>
       <w:bookmarkEnd w:id="0"/>
@@ -2484,7 +2484,7 @@
 </file>
 
 <file path=customXml/itemProps1.xml><?xml version="1.0" encoding="utf-8"?>
-<ds:datastoreItem xmlns:ds="http://schemas.openxmlformats.org/officeDocument/2006/customXml" ds:itemID="{EF0ED3FB-3D50-2D46-9ABE-52C80DFB8AAA}">
+<ds:datastoreItem xmlns:ds="http://schemas.openxmlformats.org/officeDocument/2006/customXml" ds:itemID="{E722E786-2668-B442-946E-910A057D7850}">
   <ds:schemaRefs>
     <ds:schemaRef ds:uri="http://schemas.openxmlformats.org/officeDocument/2006/bibliography"/>
   </ds:schemaRefs>

</xml_diff>